<commit_message>
add add project desc
</commit_message>
<xml_diff>
--- a/NetCore/ABP框架学习.docx
+++ b/NetCore/ABP框架学习.docx
@@ -678,12 +678,52 @@
       </w:r>
       <w:r>
         <w:rPr>
-          <w:rFonts w:ascii="Consolas" w:eastAsia="宋体" w:hAnsi="Consolas" w:cs="宋体"/>
+          <w:rFonts w:ascii="Consolas" w:eastAsia="宋体" w:hAnsi="Consolas" w:cs="宋体" w:hint="eastAsia"/>
           <w:color w:val="0070C0"/>
           <w:kern w:val="0"/>
           <w:sz w:val="18"/>
           <w:szCs w:val="18"/>
         </w:rPr>
+        <w:t>//</w:t>
+      </w:r>
+      <w:r>
+        <w:rPr>
+          <w:rFonts w:ascii="Consolas" w:eastAsia="宋体" w:hAnsi="Consolas" w:cs="宋体" w:hint="eastAsia"/>
+          <w:color w:val="0070C0"/>
+          <w:kern w:val="0"/>
+          <w:sz w:val="18"/>
+          <w:szCs w:val="18"/>
+        </w:rPr>
+        <w:t>注入</w:t>
+      </w:r>
+      <w:r>
+        <w:rPr>
+          <w:rFonts w:ascii="Consolas" w:eastAsia="宋体" w:hAnsi="Consolas" w:cs="宋体" w:hint="eastAsia"/>
+          <w:color w:val="0070C0"/>
+          <w:kern w:val="0"/>
+          <w:sz w:val="18"/>
+          <w:szCs w:val="18"/>
+        </w:rPr>
+        <w:t>MVC</w:t>
+      </w:r>
+      <w:r>
+        <w:rPr>
+          <w:rFonts w:ascii="Consolas" w:eastAsia="宋体" w:hAnsi="Consolas" w:cs="宋体" w:hint="eastAsia"/>
+          <w:color w:val="0070C0"/>
+          <w:kern w:val="0"/>
+          <w:sz w:val="18"/>
+          <w:szCs w:val="18"/>
+        </w:rPr>
+        <w:t>组件，自带服务注入</w:t>
+      </w:r>
+      <w:r>
+        <w:rPr>
+          <w:rFonts w:ascii="Consolas" w:eastAsia="宋体" w:hAnsi="Consolas" w:cs="宋体"/>
+          <w:color w:val="0070C0"/>
+          <w:kern w:val="0"/>
+          <w:sz w:val="18"/>
+          <w:szCs w:val="18"/>
+        </w:rPr>
         <w:br/>
         <w:t xml:space="preserve">        services.AddTransient&lt;MyService&gt;();</w:t>
       </w:r>
@@ -730,6 +770,26 @@
         </w:rPr>
         <w:br/>
         <w:t xml:space="preserve">        app.UseRouting();</w:t>
+      </w:r>
+      <w:r>
+        <w:rPr>
+          <w:rFonts w:ascii="Consolas" w:eastAsia="宋体" w:hAnsi="Consolas" w:cs="宋体" w:hint="eastAsia"/>
+          <w:color w:val="0070C0"/>
+          <w:kern w:val="0"/>
+          <w:sz w:val="18"/>
+          <w:szCs w:val="18"/>
+        </w:rPr>
+        <w:t>//</w:t>
+      </w:r>
+      <w:r>
+        <w:rPr>
+          <w:rFonts w:ascii="Consolas" w:eastAsia="宋体" w:hAnsi="Consolas" w:cs="宋体" w:hint="eastAsia"/>
+          <w:color w:val="0070C0"/>
+          <w:kern w:val="0"/>
+          <w:sz w:val="18"/>
+          <w:szCs w:val="18"/>
+        </w:rPr>
+        <w:t>指定使用路由</w:t>
       </w:r>
       <w:r>
         <w:rPr>
@@ -1523,96 +1583,48 @@
         </w:tabs>
         <w:rPr>
           <w:rFonts w:ascii="宋体" w:eastAsia="宋体" w:hAnsi="宋体" w:cs="宋体"/>
-          <w:color w:val="222222"/>
-          <w:kern w:val="0"/>
-          <w:sz w:val="24"/>
-          <w:szCs w:val="24"/>
-        </w:rPr>
-      </w:pPr>
-      <w:r>
-        <w:rPr>
-          <w:rFonts w:ascii="Consolas" w:eastAsia="宋体" w:hAnsi="Consolas" w:cs="宋体"/>
-          <w:color w:val="C678DD"/>
-          <w:kern w:val="0"/>
-          <w:sz w:val="18"/>
-          <w:szCs w:val="18"/>
-        </w:rPr>
-        <w:t>using</w:t>
-      </w:r>
-      <w:r>
-        <w:rPr>
-          <w:rFonts w:ascii="Consolas" w:eastAsia="宋体" w:hAnsi="Consolas" w:cs="宋体"/>
-          <w:color w:val="ABB2BF"/>
-          <w:kern w:val="0"/>
-          <w:sz w:val="18"/>
-          <w:szCs w:val="18"/>
-        </w:rPr>
-        <w:t> Microsoft.Extensions.DependencyInjection;</w:t>
-      </w:r>
-      <w:r>
-        <w:rPr>
-          <w:rFonts w:ascii="Consolas" w:eastAsia="宋体" w:hAnsi="Consolas" w:cs="宋体"/>
-          <w:color w:val="ABB2BF"/>
-          <w:kern w:val="0"/>
-          <w:sz w:val="18"/>
-          <w:szCs w:val="18"/>
-        </w:rPr>
-        <w:br/>
-      </w:r>
-      <w:r>
-        <w:rPr>
-          <w:rFonts w:ascii="Consolas" w:eastAsia="宋体" w:hAnsi="Consolas" w:cs="宋体"/>
-          <w:color w:val="C678DD"/>
-          <w:kern w:val="0"/>
-          <w:sz w:val="18"/>
-          <w:szCs w:val="18"/>
-        </w:rPr>
-        <w:t>using</w:t>
-      </w:r>
-      <w:r>
-        <w:rPr>
-          <w:rFonts w:ascii="Consolas" w:eastAsia="宋体" w:hAnsi="Consolas" w:cs="宋体"/>
-          <w:color w:val="ABB2BF"/>
-          <w:kern w:val="0"/>
-          <w:sz w:val="18"/>
-          <w:szCs w:val="18"/>
-        </w:rPr>
-        <w:t> Volo.Abp.Modularity;</w:t>
-      </w:r>
-      <w:r>
-        <w:rPr>
-          <w:rFonts w:ascii="Consolas" w:eastAsia="宋体" w:hAnsi="Consolas" w:cs="宋体"/>
-          <w:color w:val="ABB2BF"/>
-          <w:kern w:val="0"/>
-          <w:sz w:val="18"/>
-          <w:szCs w:val="18"/>
-        </w:rPr>
-        <w:br/>
-      </w:r>
-      <w:r>
-        <w:rPr>
-          <w:rFonts w:ascii="Consolas" w:eastAsia="宋体" w:hAnsi="Consolas" w:cs="宋体"/>
-          <w:color w:val="C678DD"/>
-          <w:kern w:val="0"/>
-          <w:sz w:val="18"/>
-          <w:szCs w:val="18"/>
-        </w:rPr>
-        <w:t>namespace</w:t>
-      </w:r>
-      <w:r>
-        <w:rPr>
-          <w:rFonts w:ascii="Consolas" w:eastAsia="宋体" w:hAnsi="Consolas" w:cs="宋体"/>
-          <w:color w:val="ABB2BF"/>
-          <w:kern w:val="0"/>
-          <w:sz w:val="18"/>
-          <w:szCs w:val="18"/>
-        </w:rPr>
-        <w:t> SmsSending</w:t>
-      </w:r>
-      <w:r>
-        <w:rPr>
-          <w:rFonts w:ascii="Consolas" w:eastAsia="宋体" w:hAnsi="Consolas" w:cs="宋体"/>
-          <w:color w:val="ABB2BF"/>
+          <w:b/>
+          <w:kern w:val="0"/>
+          <w:sz w:val="24"/>
+          <w:szCs w:val="24"/>
+        </w:rPr>
+      </w:pPr>
+      <w:r>
+        <w:rPr>
+          <w:rFonts w:ascii="宋体" w:eastAsia="宋体" w:hAnsi="宋体" w:cs="宋体"/>
+          <w:b/>
+          <w:kern w:val="0"/>
+          <w:sz w:val="18"/>
+          <w:szCs w:val="18"/>
+        </w:rPr>
+        <w:t>using Microsoft.Extensions.DependencyInjection;</w:t>
+      </w:r>
+      <w:r>
+        <w:rPr>
+          <w:rFonts w:ascii="宋体" w:eastAsia="宋体" w:hAnsi="宋体" w:cs="宋体"/>
+          <w:b/>
+          <w:kern w:val="0"/>
+          <w:sz w:val="18"/>
+          <w:szCs w:val="18"/>
+        </w:rPr>
+        <w:br/>
+        <w:t>using Volo.Abp.Modularity;</w:t>
+      </w:r>
+      <w:r>
+        <w:rPr>
+          <w:rFonts w:ascii="宋体" w:eastAsia="宋体" w:hAnsi="宋体" w:cs="宋体"/>
+          <w:b/>
+          <w:kern w:val="0"/>
+          <w:sz w:val="18"/>
+          <w:szCs w:val="18"/>
+        </w:rPr>
+        <w:br/>
+        <w:t>namespace SmsSending</w:t>
+      </w:r>
+      <w:r>
+        <w:rPr>
+          <w:rFonts w:ascii="宋体" w:eastAsia="宋体" w:hAnsi="宋体" w:cs="宋体"/>
+          <w:b/>
           <w:kern w:val="0"/>
           <w:sz w:val="18"/>
           <w:szCs w:val="18"/>
@@ -1622,79 +1634,19 @@
       </w:r>
       <w:r>
         <w:rPr>
-          <w:rFonts w:ascii="Consolas" w:eastAsia="宋体" w:hAnsi="Consolas" w:cs="宋体"/>
-          <w:color w:val="ABB2BF"/>
-          <w:kern w:val="0"/>
-          <w:sz w:val="18"/>
-          <w:szCs w:val="18"/>
-        </w:rPr>
-        <w:br/>
-        <w:t>    </w:t>
-      </w:r>
-      <w:r>
-        <w:rPr>
-          <w:rFonts w:ascii="Consolas" w:eastAsia="宋体" w:hAnsi="Consolas" w:cs="宋体"/>
-          <w:color w:val="C678DD"/>
-          <w:kern w:val="0"/>
-          <w:sz w:val="18"/>
-          <w:szCs w:val="18"/>
-        </w:rPr>
-        <w:t>public</w:t>
-      </w:r>
-      <w:r>
-        <w:rPr>
-          <w:rFonts w:ascii="Consolas" w:eastAsia="宋体" w:hAnsi="Consolas" w:cs="宋体"/>
-          <w:color w:val="ABB2BF"/>
-          <w:kern w:val="0"/>
-          <w:sz w:val="18"/>
-          <w:szCs w:val="18"/>
-        </w:rPr>
-        <w:t> </w:t>
-      </w:r>
-      <w:r>
-        <w:rPr>
-          <w:rFonts w:ascii="Consolas" w:eastAsia="宋体" w:hAnsi="Consolas" w:cs="宋体"/>
-          <w:color w:val="C678DD"/>
-          <w:kern w:val="0"/>
-          <w:sz w:val="18"/>
-          <w:szCs w:val="18"/>
-        </w:rPr>
-        <w:t>class</w:t>
-      </w:r>
-      <w:r>
-        <w:rPr>
-          <w:rFonts w:ascii="Consolas" w:eastAsia="宋体" w:hAnsi="Consolas" w:cs="宋体"/>
-          <w:color w:val="ABB2BF"/>
-          <w:kern w:val="0"/>
-          <w:sz w:val="18"/>
-          <w:szCs w:val="18"/>
-        </w:rPr>
-        <w:t> </w:t>
-      </w:r>
-      <w:r>
-        <w:rPr>
-          <w:rFonts w:ascii="Consolas" w:eastAsia="宋体" w:hAnsi="Consolas" w:cs="宋体"/>
-          <w:color w:val="E6C07B"/>
-          <w:kern w:val="0"/>
-          <w:sz w:val="18"/>
-          <w:szCs w:val="18"/>
-        </w:rPr>
-        <w:t>SmsSendingModule</w:t>
-      </w:r>
-      <w:r>
-        <w:rPr>
-          <w:rFonts w:ascii="Consolas" w:eastAsia="宋体" w:hAnsi="Consolas" w:cs="宋体"/>
-          <w:color w:val="ABB2BF"/>
-          <w:kern w:val="0"/>
-          <w:sz w:val="18"/>
-          <w:szCs w:val="18"/>
-        </w:rPr>
-        <w:t> : AbpModule </w:t>
-      </w:r>
-      <w:r>
-        <w:rPr>
-          <w:rFonts w:ascii="Consolas" w:eastAsia="宋体" w:hAnsi="Consolas" w:cs="宋体"/>
-          <w:color w:val="ABB2BF"/>
+          <w:rFonts w:ascii="宋体" w:eastAsia="宋体" w:hAnsi="宋体" w:cs="宋体"/>
+          <w:b/>
+          <w:kern w:val="0"/>
+          <w:sz w:val="18"/>
+          <w:szCs w:val="18"/>
+        </w:rPr>
+        <w:br/>
+        <w:t>    public class SmsSendingModule : AbpModule </w:t>
+      </w:r>
+      <w:r>
+        <w:rPr>
+          <w:rFonts w:ascii="宋体" w:eastAsia="宋体" w:hAnsi="宋体" w:cs="宋体"/>
+          <w:b/>
           <w:kern w:val="0"/>
           <w:sz w:val="18"/>
           <w:szCs w:val="18"/>
@@ -1704,99 +1656,19 @@
       </w:r>
       <w:r>
         <w:rPr>
-          <w:rFonts w:ascii="Consolas" w:eastAsia="宋体" w:hAnsi="Consolas" w:cs="宋体"/>
-          <w:color w:val="ABB2BF"/>
-          <w:kern w:val="0"/>
-          <w:sz w:val="18"/>
-          <w:szCs w:val="18"/>
-        </w:rPr>
-        <w:br/>
-        <w:t>        </w:t>
-      </w:r>
-      <w:r>
-        <w:rPr>
-          <w:rFonts w:ascii="Consolas" w:eastAsia="宋体" w:hAnsi="Consolas" w:cs="宋体"/>
-          <w:color w:val="C678DD"/>
-          <w:kern w:val="0"/>
-          <w:sz w:val="18"/>
-          <w:szCs w:val="18"/>
-        </w:rPr>
-        <w:t>public</w:t>
-      </w:r>
-      <w:r>
-        <w:rPr>
-          <w:rFonts w:ascii="Consolas" w:eastAsia="宋体" w:hAnsi="Consolas" w:cs="宋体"/>
-          <w:color w:val="ABB2BF"/>
-          <w:kern w:val="0"/>
-          <w:sz w:val="18"/>
-          <w:szCs w:val="18"/>
-        </w:rPr>
-        <w:t> </w:t>
-      </w:r>
-      <w:r>
-        <w:rPr>
-          <w:rFonts w:ascii="Consolas" w:eastAsia="宋体" w:hAnsi="Consolas" w:cs="宋体"/>
-          <w:color w:val="C678DD"/>
-          <w:kern w:val="0"/>
-          <w:sz w:val="18"/>
-          <w:szCs w:val="18"/>
-        </w:rPr>
-        <w:t>override</w:t>
-      </w:r>
-      <w:r>
-        <w:rPr>
-          <w:rFonts w:ascii="Consolas" w:eastAsia="宋体" w:hAnsi="Consolas" w:cs="宋体"/>
-          <w:color w:val="ABB2BF"/>
-          <w:kern w:val="0"/>
-          <w:sz w:val="18"/>
-          <w:szCs w:val="18"/>
-        </w:rPr>
-        <w:t> </w:t>
-      </w:r>
-      <w:r>
-        <w:rPr>
-          <w:rFonts w:ascii="Consolas" w:eastAsia="宋体" w:hAnsi="Consolas" w:cs="宋体"/>
-          <w:color w:val="C678DD"/>
-          <w:kern w:val="0"/>
-          <w:sz w:val="18"/>
-          <w:szCs w:val="18"/>
-        </w:rPr>
-        <w:t>void</w:t>
-      </w:r>
-      <w:r>
-        <w:rPr>
-          <w:rFonts w:ascii="Consolas" w:eastAsia="宋体" w:hAnsi="Consolas" w:cs="宋体"/>
-          <w:color w:val="ABB2BF"/>
-          <w:kern w:val="0"/>
-          <w:sz w:val="18"/>
-          <w:szCs w:val="18"/>
-        </w:rPr>
-        <w:t> </w:t>
-      </w:r>
-      <w:r>
-        <w:rPr>
-          <w:rFonts w:ascii="Consolas" w:eastAsia="宋体" w:hAnsi="Consolas" w:cs="宋体"/>
-          <w:color w:val="61AEEE"/>
-          <w:kern w:val="0"/>
-          <w:sz w:val="18"/>
-          <w:szCs w:val="18"/>
-        </w:rPr>
-        <w:t>ConfigureServices</w:t>
-      </w:r>
-      <w:r>
-        <w:rPr>
-          <w:rFonts w:ascii="Consolas" w:eastAsia="宋体" w:hAnsi="Consolas" w:cs="宋体"/>
-          <w:color w:val="ABB2BF"/>
-          <w:kern w:val="0"/>
-          <w:sz w:val="18"/>
-          <w:szCs w:val="18"/>
-        </w:rPr>
-        <w:t>(</w:t>
-      </w:r>
-      <w:r>
-        <w:rPr>
-          <w:rFonts w:ascii="Consolas" w:eastAsia="宋体" w:hAnsi="Consolas" w:cs="宋体"/>
-          <w:color w:val="ABB2BF"/>
+          <w:rFonts w:ascii="宋体" w:eastAsia="宋体" w:hAnsi="宋体" w:cs="宋体"/>
+          <w:b/>
+          <w:kern w:val="0"/>
+          <w:sz w:val="18"/>
+          <w:szCs w:val="18"/>
+        </w:rPr>
+        <w:br/>
+        <w:t>        public override void ConfigureServices(</w:t>
+      </w:r>
+      <w:r>
+        <w:rPr>
+          <w:rFonts w:ascii="宋体" w:eastAsia="宋体" w:hAnsi="宋体" w:cs="宋体"/>
+          <w:b/>
           <w:kern w:val="0"/>
           <w:sz w:val="18"/>
           <w:szCs w:val="18"/>
@@ -1806,8 +1678,8 @@
       </w:r>
       <w:r>
         <w:rPr>
-          <w:rFonts w:ascii="Consolas" w:eastAsia="宋体" w:hAnsi="Consolas" w:cs="宋体"/>
-          <w:color w:val="ABB2BF"/>
+          <w:rFonts w:ascii="宋体" w:eastAsia="宋体" w:hAnsi="宋体" w:cs="宋体"/>
+          <w:b/>
           <w:kern w:val="0"/>
           <w:sz w:val="18"/>
           <w:szCs w:val="18"/>
@@ -1817,8 +1689,8 @@
       </w:r>
       <w:r>
         <w:rPr>
-          <w:rFonts w:ascii="Consolas" w:eastAsia="宋体" w:hAnsi="Consolas" w:cs="宋体"/>
-          <w:color w:val="ABB2BF"/>
+          <w:rFonts w:ascii="宋体" w:eastAsia="宋体" w:hAnsi="宋体" w:cs="宋体"/>
+          <w:b/>
           <w:kern w:val="0"/>
           <w:sz w:val="18"/>
           <w:szCs w:val="18"/>
@@ -1828,18 +1700,18 @@
       </w:r>
       <w:r>
         <w:rPr>
-          <w:rFonts w:ascii="Consolas" w:eastAsia="宋体" w:hAnsi="Consolas" w:cs="宋体"/>
-          <w:color w:val="ABB2BF"/>
-          <w:kern w:val="0"/>
-          <w:sz w:val="18"/>
-          <w:szCs w:val="18"/>
-        </w:rPr>
-        <w:br/>
-      </w:r>
-      <w:r>
-        <w:rPr>
-          <w:rFonts w:ascii="Consolas" w:eastAsia="宋体" w:hAnsi="Consolas" w:cs="宋体"/>
-          <w:color w:val="ABB2BF"/>
+          <w:rFonts w:ascii="宋体" w:eastAsia="宋体" w:hAnsi="宋体" w:cs="宋体"/>
+          <w:b/>
+          <w:kern w:val="0"/>
+          <w:sz w:val="18"/>
+          <w:szCs w:val="18"/>
+        </w:rPr>
+        <w:br/>
+      </w:r>
+      <w:r>
+        <w:rPr>
+          <w:rFonts w:ascii="宋体" w:eastAsia="宋体" w:hAnsi="宋体" w:cs="宋体"/>
+          <w:b/>
           <w:kern w:val="0"/>
           <w:sz w:val="18"/>
           <w:szCs w:val="18"/>
@@ -1849,8 +1721,8 @@
       </w:r>
       <w:r>
         <w:rPr>
-          <w:rFonts w:ascii="Consolas" w:eastAsia="宋体" w:hAnsi="Consolas" w:cs="宋体"/>
-          <w:color w:val="ABB2BF"/>
+          <w:rFonts w:ascii="宋体" w:eastAsia="宋体" w:hAnsi="宋体" w:cs="宋体"/>
+          <w:b/>
           <w:kern w:val="0"/>
           <w:sz w:val="18"/>
           <w:szCs w:val="18"/>
@@ -1860,8 +1732,8 @@
       </w:r>
       <w:r>
         <w:rPr>
-          <w:rFonts w:ascii="Consolas" w:eastAsia="宋体" w:hAnsi="Consolas" w:cs="宋体"/>
-          <w:color w:val="ABB2BF"/>
+          <w:rFonts w:ascii="宋体" w:eastAsia="宋体" w:hAnsi="宋体" w:cs="宋体"/>
+          <w:b/>
           <w:kern w:val="0"/>
           <w:sz w:val="18"/>
           <w:szCs w:val="18"/>
@@ -3669,11 +3541,11 @@
           <w:tab w:val="left" w:pos="14656"/>
         </w:tabs>
         <w:rPr>
-          <w:rFonts w:ascii="宋体" w:eastAsia="宋体" w:hAnsi="宋体" w:cs="宋体"/>
-          <w:color w:val="222222"/>
-          <w:kern w:val="0"/>
-          <w:sz w:val="24"/>
-          <w:szCs w:val="24"/>
+          <w:rFonts w:ascii="Consolas" w:eastAsia="宋体" w:hAnsi="Consolas" w:cs="宋体" w:hint="eastAsia"/>
+          <w:color w:val="ABB2BF"/>
+          <w:kern w:val="0"/>
+          <w:sz w:val="18"/>
+          <w:szCs w:val="18"/>
         </w:rPr>
       </w:pPr>
       <w:r>
@@ -3923,16 +3795,586 @@
         <w:br/>
         <w:t>    {</w:t>
       </w:r>
-      <w:r>
-        <w:rPr>
-          <w:rFonts w:ascii="Consolas" w:eastAsia="宋体" w:hAnsi="Consolas" w:cs="宋体"/>
-          <w:color w:val="ABB2BF"/>
-          <w:kern w:val="0"/>
-          <w:sz w:val="18"/>
-          <w:szCs w:val="18"/>
-        </w:rPr>
-        <w:br/>
-        <w:t>        app.InitializeApplication();</w:t>
+    </w:p>
+    <w:p>
+      <w:pPr>
+        <w:widowControl/>
+        <w:shd w:val="clear" w:color="auto" w:fill="FFFFFF"/>
+        <w:tabs>
+          <w:tab w:val="left" w:pos="735"/>
+          <w:tab w:val="left" w:pos="1832"/>
+          <w:tab w:val="left" w:pos="2748"/>
+          <w:tab w:val="left" w:pos="3664"/>
+          <w:tab w:val="left" w:pos="4580"/>
+          <w:tab w:val="left" w:pos="5496"/>
+          <w:tab w:val="left" w:pos="6412"/>
+          <w:tab w:val="left" w:pos="7328"/>
+          <w:tab w:val="left" w:pos="8244"/>
+          <w:tab w:val="left" w:pos="9160"/>
+          <w:tab w:val="left" w:pos="10076"/>
+          <w:tab w:val="left" w:pos="10992"/>
+          <w:tab w:val="left" w:pos="11908"/>
+          <w:tab w:val="left" w:pos="12824"/>
+          <w:tab w:val="left" w:pos="13740"/>
+          <w:tab w:val="left" w:pos="14656"/>
+        </w:tabs>
+        <w:rPr>
+          <w:rFonts w:ascii="Consolas" w:eastAsia="宋体" w:hAnsi="Consolas" w:cs="宋体" w:hint="eastAsia"/>
+          <w:color w:val="ABB2BF"/>
+          <w:kern w:val="0"/>
+          <w:sz w:val="18"/>
+          <w:szCs w:val="18"/>
+        </w:rPr>
+      </w:pPr>
+      <w:r>
+        <w:rPr>
+          <w:rFonts w:ascii="Consolas" w:eastAsia="宋体" w:hAnsi="Consolas" w:cs="宋体" w:hint="eastAsia"/>
+          <w:color w:val="ABB2BF"/>
+          <w:kern w:val="0"/>
+          <w:sz w:val="18"/>
+          <w:szCs w:val="18"/>
+        </w:rPr>
+        <w:tab/>
+        <w:t>//</w:t>
+      </w:r>
+      <w:r>
+        <w:rPr>
+          <w:rFonts w:ascii="Consolas" w:eastAsia="宋体" w:hAnsi="Consolas" w:cs="宋体" w:hint="eastAsia"/>
+          <w:color w:val="00B050"/>
+          <w:kern w:val="0"/>
+          <w:sz w:val="18"/>
+          <w:szCs w:val="18"/>
+        </w:rPr>
+        <w:t>添加用于将</w:t>
+      </w:r>
+      <w:r>
+        <w:rPr>
+          <w:rFonts w:ascii="Consolas" w:eastAsia="宋体" w:hAnsi="Consolas" w:cs="宋体" w:hint="eastAsia"/>
+          <w:color w:val="00B050"/>
+          <w:kern w:val="0"/>
+          <w:sz w:val="18"/>
+          <w:szCs w:val="18"/>
+        </w:rPr>
+        <w:t>Http</w:t>
+      </w:r>
+      <w:r>
+        <w:rPr>
+          <w:rFonts w:ascii="Consolas" w:eastAsia="宋体" w:hAnsi="Consolas" w:cs="宋体" w:hint="eastAsia"/>
+          <w:color w:val="00B050"/>
+          <w:kern w:val="0"/>
+          <w:sz w:val="18"/>
+          <w:szCs w:val="18"/>
+        </w:rPr>
+        <w:t>请求重定向到</w:t>
+      </w:r>
+      <w:r>
+        <w:rPr>
+          <w:rFonts w:ascii="Consolas" w:eastAsia="宋体" w:hAnsi="Consolas" w:cs="宋体" w:hint="eastAsia"/>
+          <w:color w:val="00B050"/>
+          <w:kern w:val="0"/>
+          <w:sz w:val="18"/>
+          <w:szCs w:val="18"/>
+        </w:rPr>
+        <w:t>Https</w:t>
+      </w:r>
+      <w:r>
+        <w:rPr>
+          <w:rFonts w:ascii="Consolas" w:eastAsia="宋体" w:hAnsi="Consolas" w:cs="宋体" w:hint="eastAsia"/>
+          <w:color w:val="00B050"/>
+          <w:kern w:val="0"/>
+          <w:sz w:val="18"/>
+          <w:szCs w:val="18"/>
+        </w:rPr>
+        <w:t>的中间件</w:t>
+      </w:r>
+    </w:p>
+    <w:p>
+      <w:pPr>
+        <w:widowControl/>
+        <w:shd w:val="clear" w:color="auto" w:fill="FFFFFF"/>
+        <w:tabs>
+          <w:tab w:val="left" w:pos="735"/>
+          <w:tab w:val="left" w:pos="1832"/>
+          <w:tab w:val="left" w:pos="2748"/>
+          <w:tab w:val="left" w:pos="3664"/>
+          <w:tab w:val="left" w:pos="4580"/>
+          <w:tab w:val="left" w:pos="5496"/>
+          <w:tab w:val="left" w:pos="6412"/>
+          <w:tab w:val="left" w:pos="7328"/>
+          <w:tab w:val="left" w:pos="8244"/>
+          <w:tab w:val="left" w:pos="9160"/>
+          <w:tab w:val="left" w:pos="10076"/>
+          <w:tab w:val="left" w:pos="10992"/>
+          <w:tab w:val="left" w:pos="11908"/>
+          <w:tab w:val="left" w:pos="12824"/>
+          <w:tab w:val="left" w:pos="13740"/>
+          <w:tab w:val="left" w:pos="14656"/>
+        </w:tabs>
+        <w:rPr>
+          <w:rFonts w:ascii="Consolas" w:eastAsia="宋体" w:hAnsi="Consolas" w:cs="宋体" w:hint="eastAsia"/>
+          <w:color w:val="ABB2BF"/>
+          <w:kern w:val="0"/>
+          <w:sz w:val="18"/>
+          <w:szCs w:val="18"/>
+        </w:rPr>
+      </w:pPr>
+      <w:r>
+        <w:rPr>
+          <w:rFonts w:ascii="Consolas" w:eastAsia="宋体" w:hAnsi="Consolas" w:cs="宋体" w:hint="eastAsia"/>
+          <w:color w:val="ABB2BF"/>
+          <w:kern w:val="0"/>
+          <w:sz w:val="18"/>
+          <w:szCs w:val="18"/>
+        </w:rPr>
+        <w:tab/>
+        <w:t>app.UseHttpsRedirection();</w:t>
+      </w:r>
+    </w:p>
+    <w:p>
+      <w:pPr>
+        <w:widowControl/>
+        <w:shd w:val="clear" w:color="auto" w:fill="FFFFFF"/>
+        <w:tabs>
+          <w:tab w:val="left" w:pos="735"/>
+          <w:tab w:val="left" w:pos="1832"/>
+          <w:tab w:val="left" w:pos="2748"/>
+          <w:tab w:val="left" w:pos="3664"/>
+          <w:tab w:val="left" w:pos="4580"/>
+          <w:tab w:val="left" w:pos="5496"/>
+          <w:tab w:val="left" w:pos="6412"/>
+          <w:tab w:val="left" w:pos="7328"/>
+          <w:tab w:val="left" w:pos="8244"/>
+          <w:tab w:val="left" w:pos="9160"/>
+          <w:tab w:val="left" w:pos="10076"/>
+          <w:tab w:val="left" w:pos="10992"/>
+          <w:tab w:val="left" w:pos="11908"/>
+          <w:tab w:val="left" w:pos="12824"/>
+          <w:tab w:val="left" w:pos="13740"/>
+          <w:tab w:val="left" w:pos="14656"/>
+        </w:tabs>
+        <w:rPr>
+          <w:rFonts w:ascii="Consolas" w:eastAsia="宋体" w:hAnsi="Consolas" w:cs="宋体" w:hint="eastAsia"/>
+          <w:color w:val="ABB2BF"/>
+          <w:kern w:val="0"/>
+          <w:sz w:val="18"/>
+          <w:szCs w:val="18"/>
+        </w:rPr>
+      </w:pPr>
+      <w:r>
+        <w:rPr>
+          <w:rFonts w:ascii="Consolas" w:eastAsia="宋体" w:hAnsi="Consolas" w:cs="宋体" w:hint="eastAsia"/>
+          <w:color w:val="ABB2BF"/>
+          <w:kern w:val="0"/>
+          <w:sz w:val="18"/>
+          <w:szCs w:val="18"/>
+        </w:rPr>
+        <w:tab/>
+        <w:t>//</w:t>
+      </w:r>
+      <w:r>
+        <w:rPr>
+          <w:rFonts w:ascii="Consolas" w:eastAsia="宋体" w:hAnsi="Consolas" w:cs="宋体" w:hint="eastAsia"/>
+          <w:color w:val="00B050"/>
+          <w:kern w:val="0"/>
+          <w:sz w:val="18"/>
+          <w:szCs w:val="18"/>
+        </w:rPr>
+        <w:t>为当前请求路径启用静态文件服务</w:t>
+      </w:r>
+    </w:p>
+    <w:p>
+      <w:pPr>
+        <w:widowControl/>
+        <w:shd w:val="clear" w:color="auto" w:fill="FFFFFF"/>
+        <w:tabs>
+          <w:tab w:val="left" w:pos="735"/>
+          <w:tab w:val="left" w:pos="1832"/>
+          <w:tab w:val="left" w:pos="2748"/>
+          <w:tab w:val="left" w:pos="3664"/>
+          <w:tab w:val="left" w:pos="4580"/>
+          <w:tab w:val="left" w:pos="5496"/>
+          <w:tab w:val="left" w:pos="6412"/>
+          <w:tab w:val="left" w:pos="7328"/>
+          <w:tab w:val="left" w:pos="8244"/>
+          <w:tab w:val="left" w:pos="9160"/>
+          <w:tab w:val="left" w:pos="10076"/>
+          <w:tab w:val="left" w:pos="10992"/>
+          <w:tab w:val="left" w:pos="11908"/>
+          <w:tab w:val="left" w:pos="12824"/>
+          <w:tab w:val="left" w:pos="13740"/>
+          <w:tab w:val="left" w:pos="14656"/>
+        </w:tabs>
+        <w:ind w:firstLineChars="400" w:firstLine="720"/>
+        <w:rPr>
+          <w:rFonts w:ascii="Consolas" w:eastAsia="宋体" w:hAnsi="Consolas" w:cs="宋体" w:hint="eastAsia"/>
+          <w:color w:val="ABB2BF"/>
+          <w:kern w:val="0"/>
+          <w:sz w:val="18"/>
+          <w:szCs w:val="18"/>
+        </w:rPr>
+      </w:pPr>
+      <w:r>
+        <w:rPr>
+          <w:rFonts w:ascii="Consolas" w:eastAsia="宋体" w:hAnsi="Consolas" w:cs="宋体"/>
+          <w:color w:val="ABB2BF"/>
+          <w:kern w:val="0"/>
+          <w:sz w:val="18"/>
+          <w:szCs w:val="18"/>
+        </w:rPr>
+        <w:t>app</w:t>
+      </w:r>
+      <w:r>
+        <w:rPr>
+          <w:rFonts w:ascii="Consolas" w:eastAsia="宋体" w:hAnsi="Consolas" w:cs="宋体" w:hint="eastAsia"/>
+          <w:color w:val="ABB2BF"/>
+          <w:kern w:val="0"/>
+          <w:sz w:val="18"/>
+          <w:szCs w:val="18"/>
+        </w:rPr>
+        <w:t>.UseStaticFiles();</w:t>
+      </w:r>
+    </w:p>
+    <w:p>
+      <w:pPr>
+        <w:widowControl/>
+        <w:shd w:val="clear" w:color="auto" w:fill="FFFFFF"/>
+        <w:tabs>
+          <w:tab w:val="left" w:pos="735"/>
+          <w:tab w:val="left" w:pos="1832"/>
+          <w:tab w:val="left" w:pos="2748"/>
+          <w:tab w:val="left" w:pos="3664"/>
+          <w:tab w:val="left" w:pos="4580"/>
+          <w:tab w:val="left" w:pos="5496"/>
+          <w:tab w:val="left" w:pos="6412"/>
+          <w:tab w:val="left" w:pos="7328"/>
+          <w:tab w:val="left" w:pos="8244"/>
+          <w:tab w:val="left" w:pos="9160"/>
+          <w:tab w:val="left" w:pos="10076"/>
+          <w:tab w:val="left" w:pos="10992"/>
+          <w:tab w:val="left" w:pos="11908"/>
+          <w:tab w:val="left" w:pos="12824"/>
+          <w:tab w:val="left" w:pos="13740"/>
+          <w:tab w:val="left" w:pos="14656"/>
+        </w:tabs>
+        <w:ind w:firstLineChars="400" w:firstLine="720"/>
+        <w:rPr>
+          <w:rFonts w:ascii="Consolas" w:eastAsia="宋体" w:hAnsi="Consolas" w:cs="宋体" w:hint="eastAsia"/>
+          <w:color w:val="ABB2BF"/>
+          <w:kern w:val="0"/>
+          <w:sz w:val="18"/>
+          <w:szCs w:val="18"/>
+        </w:rPr>
+      </w:pPr>
+      <w:r>
+        <w:rPr>
+          <w:rFonts w:ascii="Consolas" w:eastAsia="宋体" w:hAnsi="Consolas" w:cs="宋体" w:hint="eastAsia"/>
+          <w:color w:val="ABB2BF"/>
+          <w:kern w:val="0"/>
+          <w:sz w:val="18"/>
+          <w:szCs w:val="18"/>
+        </w:rPr>
+        <w:t>app.UseMvc(routes =&gt;{</w:t>
+      </w:r>
+    </w:p>
+    <w:p>
+      <w:pPr>
+        <w:widowControl/>
+        <w:shd w:val="clear" w:color="auto" w:fill="FFFFFF"/>
+        <w:tabs>
+          <w:tab w:val="left" w:pos="735"/>
+          <w:tab w:val="left" w:pos="1832"/>
+          <w:tab w:val="left" w:pos="2748"/>
+          <w:tab w:val="left" w:pos="3664"/>
+          <w:tab w:val="left" w:pos="4580"/>
+          <w:tab w:val="left" w:pos="5496"/>
+          <w:tab w:val="left" w:pos="6412"/>
+          <w:tab w:val="left" w:pos="7328"/>
+          <w:tab w:val="left" w:pos="8244"/>
+          <w:tab w:val="left" w:pos="9160"/>
+          <w:tab w:val="left" w:pos="10076"/>
+          <w:tab w:val="left" w:pos="10992"/>
+          <w:tab w:val="left" w:pos="11908"/>
+          <w:tab w:val="left" w:pos="12824"/>
+          <w:tab w:val="left" w:pos="13740"/>
+          <w:tab w:val="left" w:pos="14656"/>
+        </w:tabs>
+        <w:ind w:firstLineChars="400" w:firstLine="720"/>
+        <w:rPr>
+          <w:rFonts w:ascii="Consolas" w:eastAsia="宋体" w:hAnsi="Consolas" w:cs="宋体" w:hint="eastAsia"/>
+          <w:color w:val="0070C0"/>
+          <w:kern w:val="0"/>
+          <w:sz w:val="18"/>
+          <w:szCs w:val="18"/>
+        </w:rPr>
+      </w:pPr>
+      <w:r>
+        <w:rPr>
+          <w:rFonts w:ascii="Consolas" w:eastAsia="宋体" w:hAnsi="Consolas" w:cs="宋体" w:hint="eastAsia"/>
+          <w:color w:val="0070C0"/>
+          <w:kern w:val="0"/>
+          <w:sz w:val="18"/>
+          <w:szCs w:val="18"/>
+        </w:rPr>
+        <w:t xml:space="preserve">    routes.MapRoute(</w:t>
+      </w:r>
+    </w:p>
+    <w:p>
+      <w:pPr>
+        <w:widowControl/>
+        <w:shd w:val="clear" w:color="auto" w:fill="FFFFFF"/>
+        <w:tabs>
+          <w:tab w:val="left" w:pos="735"/>
+          <w:tab w:val="left" w:pos="1470"/>
+          <w:tab w:val="left" w:pos="2748"/>
+          <w:tab w:val="left" w:pos="3664"/>
+          <w:tab w:val="left" w:pos="4580"/>
+          <w:tab w:val="left" w:pos="5496"/>
+          <w:tab w:val="left" w:pos="6412"/>
+          <w:tab w:val="left" w:pos="7328"/>
+          <w:tab w:val="left" w:pos="8244"/>
+          <w:tab w:val="left" w:pos="9160"/>
+          <w:tab w:val="left" w:pos="10076"/>
+          <w:tab w:val="left" w:pos="10992"/>
+          <w:tab w:val="left" w:pos="11908"/>
+          <w:tab w:val="left" w:pos="12824"/>
+          <w:tab w:val="left" w:pos="13740"/>
+          <w:tab w:val="left" w:pos="14656"/>
+        </w:tabs>
+        <w:ind w:firstLineChars="400" w:firstLine="720"/>
+        <w:rPr>
+          <w:rFonts w:ascii="Consolas" w:eastAsia="宋体" w:hAnsi="Consolas" w:cs="宋体" w:hint="eastAsia"/>
+          <w:color w:val="0070C0"/>
+          <w:kern w:val="0"/>
+          <w:sz w:val="18"/>
+          <w:szCs w:val="18"/>
+        </w:rPr>
+      </w:pPr>
+      <w:r>
+        <w:rPr>
+          <w:rFonts w:ascii="Consolas" w:eastAsia="宋体" w:hAnsi="Consolas" w:cs="宋体" w:hint="eastAsia"/>
+          <w:color w:val="0070C0"/>
+          <w:kern w:val="0"/>
+          <w:sz w:val="18"/>
+          <w:szCs w:val="18"/>
+        </w:rPr>
+        <w:tab/>
+      </w:r>
+      <w:r>
+        <w:rPr>
+          <w:rFonts w:ascii="Consolas" w:eastAsia="宋体" w:hAnsi="Consolas" w:cs="宋体" w:hint="eastAsia"/>
+          <w:color w:val="0070C0"/>
+          <w:kern w:val="0"/>
+          <w:sz w:val="18"/>
+          <w:szCs w:val="18"/>
+        </w:rPr>
+        <w:tab/>
+        <w:t>name:</w:t>
+      </w:r>
+      <w:r>
+        <w:rPr>
+          <w:rFonts w:ascii="Consolas" w:eastAsia="宋体" w:hAnsi="Consolas" w:cs="宋体"/>
+          <w:color w:val="0070C0"/>
+          <w:kern w:val="0"/>
+          <w:sz w:val="18"/>
+          <w:szCs w:val="18"/>
+        </w:rPr>
+        <w:t>”</w:t>
+      </w:r>
+      <w:r>
+        <w:rPr>
+          <w:rFonts w:ascii="Consolas" w:eastAsia="宋体" w:hAnsi="Consolas" w:cs="宋体" w:hint="eastAsia"/>
+          <w:color w:val="0070C0"/>
+          <w:kern w:val="0"/>
+          <w:sz w:val="18"/>
+          <w:szCs w:val="18"/>
+        </w:rPr>
+        <w:t>default</w:t>
+      </w:r>
+      <w:r>
+        <w:rPr>
+          <w:rFonts w:ascii="Consolas" w:eastAsia="宋体" w:hAnsi="Consolas" w:cs="宋体"/>
+          <w:color w:val="0070C0"/>
+          <w:kern w:val="0"/>
+          <w:sz w:val="18"/>
+          <w:szCs w:val="18"/>
+        </w:rPr>
+        <w:t>”</w:t>
+      </w:r>
+      <w:r>
+        <w:rPr>
+          <w:rFonts w:ascii="Consolas" w:eastAsia="宋体" w:hAnsi="Consolas" w:cs="宋体" w:hint="eastAsia"/>
+          <w:color w:val="0070C0"/>
+          <w:kern w:val="0"/>
+          <w:sz w:val="18"/>
+          <w:szCs w:val="18"/>
+        </w:rPr>
+        <w:t>,</w:t>
+      </w:r>
+    </w:p>
+    <w:p>
+      <w:pPr>
+        <w:widowControl/>
+        <w:shd w:val="clear" w:color="auto" w:fill="FFFFFF"/>
+        <w:tabs>
+          <w:tab w:val="left" w:pos="735"/>
+          <w:tab w:val="left" w:pos="1470"/>
+          <w:tab w:val="left" w:pos="2748"/>
+          <w:tab w:val="left" w:pos="3664"/>
+          <w:tab w:val="left" w:pos="4580"/>
+          <w:tab w:val="left" w:pos="5496"/>
+          <w:tab w:val="left" w:pos="6412"/>
+          <w:tab w:val="left" w:pos="7328"/>
+          <w:tab w:val="left" w:pos="8244"/>
+          <w:tab w:val="left" w:pos="9160"/>
+          <w:tab w:val="left" w:pos="10076"/>
+          <w:tab w:val="left" w:pos="10992"/>
+          <w:tab w:val="left" w:pos="11908"/>
+          <w:tab w:val="left" w:pos="12824"/>
+          <w:tab w:val="left" w:pos="13740"/>
+          <w:tab w:val="left" w:pos="14656"/>
+        </w:tabs>
+        <w:ind w:firstLineChars="400" w:firstLine="720"/>
+        <w:rPr>
+          <w:rFonts w:ascii="Consolas" w:eastAsia="宋体" w:hAnsi="Consolas" w:cs="宋体" w:hint="eastAsia"/>
+          <w:color w:val="0070C0"/>
+          <w:kern w:val="0"/>
+          <w:sz w:val="18"/>
+          <w:szCs w:val="18"/>
+        </w:rPr>
+      </w:pPr>
+      <w:r>
+        <w:rPr>
+          <w:rFonts w:ascii="Consolas" w:eastAsia="宋体" w:hAnsi="Consolas" w:cs="宋体" w:hint="eastAsia"/>
+          <w:color w:val="0070C0"/>
+          <w:kern w:val="0"/>
+          <w:sz w:val="18"/>
+          <w:szCs w:val="18"/>
+        </w:rPr>
+        <w:t xml:space="preserve">        template: </w:t>
+      </w:r>
+      <w:r>
+        <w:rPr>
+          <w:rFonts w:ascii="Consolas" w:eastAsia="宋体" w:hAnsi="Consolas" w:cs="宋体"/>
+          <w:color w:val="0070C0"/>
+          <w:kern w:val="0"/>
+          <w:sz w:val="18"/>
+          <w:szCs w:val="18"/>
+        </w:rPr>
+        <w:t>“</w:t>
+      </w:r>
+      <w:r>
+        <w:rPr>
+          <w:rFonts w:ascii="Consolas" w:eastAsia="宋体" w:hAnsi="Consolas" w:cs="宋体" w:hint="eastAsia"/>
+          <w:color w:val="0070C0"/>
+          <w:kern w:val="0"/>
+          <w:sz w:val="18"/>
+          <w:szCs w:val="18"/>
+        </w:rPr>
+        <w:t>{controller=Home}/{action}/{id?}</w:t>
+      </w:r>
+      <w:r>
+        <w:rPr>
+          <w:rFonts w:ascii="Consolas" w:eastAsia="宋体" w:hAnsi="Consolas" w:cs="宋体"/>
+          <w:color w:val="0070C0"/>
+          <w:kern w:val="0"/>
+          <w:sz w:val="18"/>
+          <w:szCs w:val="18"/>
+        </w:rPr>
+        <w:t>”</w:t>
+      </w:r>
+      <w:r>
+        <w:rPr>
+          <w:rFonts w:ascii="Consolas" w:eastAsia="宋体" w:hAnsi="Consolas" w:cs="宋体" w:hint="eastAsia"/>
+          <w:color w:val="0070C0"/>
+          <w:kern w:val="0"/>
+          <w:sz w:val="18"/>
+          <w:szCs w:val="18"/>
+        </w:rPr>
+        <w:t>);</w:t>
+      </w:r>
+    </w:p>
+    <w:p>
+      <w:pPr>
+        <w:widowControl/>
+        <w:shd w:val="clear" w:color="auto" w:fill="FFFFFF"/>
+        <w:tabs>
+          <w:tab w:val="left" w:pos="735"/>
+          <w:tab w:val="left" w:pos="1832"/>
+          <w:tab w:val="left" w:pos="2748"/>
+          <w:tab w:val="left" w:pos="3664"/>
+          <w:tab w:val="left" w:pos="4580"/>
+          <w:tab w:val="left" w:pos="5496"/>
+          <w:tab w:val="left" w:pos="6412"/>
+          <w:tab w:val="left" w:pos="7328"/>
+          <w:tab w:val="left" w:pos="8244"/>
+          <w:tab w:val="left" w:pos="9160"/>
+          <w:tab w:val="left" w:pos="10076"/>
+          <w:tab w:val="left" w:pos="10992"/>
+          <w:tab w:val="left" w:pos="11908"/>
+          <w:tab w:val="left" w:pos="12824"/>
+          <w:tab w:val="left" w:pos="13740"/>
+          <w:tab w:val="left" w:pos="14656"/>
+        </w:tabs>
+        <w:ind w:firstLineChars="400" w:firstLine="720"/>
+        <w:rPr>
+          <w:rFonts w:ascii="Consolas" w:eastAsia="宋体" w:hAnsi="Consolas" w:cs="宋体" w:hint="eastAsia"/>
+          <w:color w:val="ABB2BF"/>
+          <w:kern w:val="0"/>
+          <w:sz w:val="18"/>
+          <w:szCs w:val="18"/>
+        </w:rPr>
+      </w:pPr>
+      <w:r>
+        <w:rPr>
+          <w:rFonts w:ascii="Consolas" w:eastAsia="宋体" w:hAnsi="Consolas" w:cs="宋体" w:hint="eastAsia"/>
+          <w:color w:val="ABB2BF"/>
+          <w:kern w:val="0"/>
+          <w:sz w:val="18"/>
+          <w:szCs w:val="18"/>
+        </w:rPr>
+        <w:t>});</w:t>
+      </w:r>
+    </w:p>
+    <w:p>
+      <w:pPr>
+        <w:widowControl/>
+        <w:shd w:val="clear" w:color="auto" w:fill="FFFFFF"/>
+        <w:tabs>
+          <w:tab w:val="left" w:pos="735"/>
+          <w:tab w:val="left" w:pos="1832"/>
+          <w:tab w:val="left" w:pos="2748"/>
+          <w:tab w:val="left" w:pos="3664"/>
+          <w:tab w:val="left" w:pos="4580"/>
+          <w:tab w:val="left" w:pos="5496"/>
+          <w:tab w:val="left" w:pos="6412"/>
+          <w:tab w:val="left" w:pos="7328"/>
+          <w:tab w:val="left" w:pos="8244"/>
+          <w:tab w:val="left" w:pos="9160"/>
+          <w:tab w:val="left" w:pos="10076"/>
+          <w:tab w:val="left" w:pos="10992"/>
+          <w:tab w:val="left" w:pos="11908"/>
+          <w:tab w:val="left" w:pos="12824"/>
+          <w:tab w:val="left" w:pos="13740"/>
+          <w:tab w:val="left" w:pos="14656"/>
+        </w:tabs>
+        <w:ind w:firstLineChars="400" w:firstLine="720"/>
+        <w:rPr>
+          <w:rFonts w:ascii="宋体" w:eastAsia="宋体" w:hAnsi="宋体" w:cs="宋体"/>
+          <w:color w:val="222222"/>
+          <w:kern w:val="0"/>
+          <w:sz w:val="24"/>
+          <w:szCs w:val="24"/>
+        </w:rPr>
+      </w:pPr>
+      <w:r>
+        <w:rPr>
+          <w:rFonts w:ascii="Consolas" w:eastAsia="宋体" w:hAnsi="Consolas" w:cs="宋体"/>
+          <w:color w:val="ABB2BF"/>
+          <w:kern w:val="0"/>
+          <w:sz w:val="18"/>
+          <w:szCs w:val="18"/>
+        </w:rPr>
+        <w:t>app.InitializeApplication();</w:t>
       </w:r>
       <w:r>
         <w:rPr>
@@ -4165,6 +4607,7 @@
           <w:szCs w:val="24"/>
           <w:shd w:val="clear" w:color="auto" w:fill="F8F8F8"/>
         </w:rPr>
+        <w:lastRenderedPageBreak/>
         <w:t>AbpModule</w:t>
       </w:r>
       <w:r>
@@ -4405,7 +4848,6 @@
           <w:szCs w:val="24"/>
           <w:shd w:val="clear" w:color="auto" w:fill="F8F8F8"/>
         </w:rPr>
-        <w:lastRenderedPageBreak/>
         <w:t>OnPreApplicationInitialization</w:t>
       </w:r>
       <w:r>
@@ -5338,6 +5780,16 @@
           <w:szCs w:val="18"/>
         </w:rPr>
         <w:br/>
+      </w:r>
+      <w:r>
+        <w:rPr>
+          <w:rFonts w:ascii="Consolas" w:eastAsia="宋体" w:hAnsi="Consolas" w:cs="宋体"/>
+          <w:color w:val="ABB2BF"/>
+          <w:kern w:val="0"/>
+          <w:sz w:val="18"/>
+          <w:szCs w:val="18"/>
+        </w:rPr>
+        <w:lastRenderedPageBreak/>
         <w:t>        );</w:t>
       </w:r>
       <w:r>
@@ -5453,7 +5905,6 @@
           <w:sz w:val="24"/>
           <w:szCs w:val="24"/>
         </w:rPr>
-        <w:lastRenderedPageBreak/>
         <w:t>注意：ABP采用的是ASP.NET Core原生的依赖注入框架，他自己并没有发明依赖注入框架。</w:t>
       </w:r>
     </w:p>
@@ -6308,6 +6759,7 @@
         <w:rPr>
           <w:b/>
         </w:rPr>
+        <w:lastRenderedPageBreak/>
         <w:t>2</w:t>
       </w:r>
       <w:r>
@@ -6451,7 +6903,6 @@
           <w:sz w:val="24"/>
           <w:szCs w:val="24"/>
         </w:rPr>
-        <w:lastRenderedPageBreak/>
         <w:t>例如，在下面代码块中，我们将服务注册为单例：</w:t>
       </w:r>
     </w:p>
@@ -6917,11 +7368,11 @@
           <w:tab w:val="left" w:pos="14656"/>
         </w:tabs>
         <w:rPr>
-          <w:rFonts w:ascii="宋体" w:eastAsia="宋体" w:hAnsi="宋体" w:cs="宋体"/>
-          <w:color w:val="222222"/>
-          <w:kern w:val="0"/>
-          <w:sz w:val="24"/>
-          <w:szCs w:val="24"/>
+          <w:rFonts w:ascii="Consolas" w:eastAsia="宋体" w:hAnsi="Consolas" w:cs="宋体" w:hint="eastAsia"/>
+          <w:color w:val="ABB2BF"/>
+          <w:kern w:val="0"/>
+          <w:sz w:val="18"/>
+          <w:szCs w:val="18"/>
         </w:rPr>
       </w:pPr>
       <w:r>
@@ -7117,184 +7568,6 @@
         </w:rPr>
         <w:br/>
         <w:t>    { }</w:t>
-      </w:r>
-      <w:r>
-        <w:rPr>
-          <w:rFonts w:ascii="Consolas" w:eastAsia="宋体" w:hAnsi="Consolas" w:cs="宋体"/>
-          <w:color w:val="ABB2BF"/>
-          <w:kern w:val="0"/>
-          <w:sz w:val="18"/>
-          <w:szCs w:val="18"/>
-        </w:rPr>
-        <w:br/>
-        <w:t>}</w:t>
-      </w:r>
-    </w:p>
-    <w:p>
-      <w:pPr>
-        <w:rPr>
-          <w:b/>
-        </w:rPr>
-      </w:pPr>
-      <w:r>
-        <w:rPr>
-          <w:b/>
-        </w:rPr>
-        <w:t>4</w:t>
-      </w:r>
-      <w:r>
-        <w:rPr>
-          <w:b/>
-        </w:rPr>
-        <w:t>、接口属性混合注册</w:t>
-      </w:r>
-    </w:p>
-    <w:p>
-      <w:pPr>
-        <w:widowControl/>
-        <w:shd w:val="clear" w:color="auto" w:fill="FFFFFF"/>
-        <w:spacing w:line="390" w:lineRule="atLeast"/>
-        <w:jc w:val="left"/>
-        <w:rPr>
-          <w:rFonts w:ascii="宋体" w:eastAsia="宋体" w:hAnsi="宋体" w:cs="宋体"/>
-          <w:color w:val="222222"/>
-          <w:kern w:val="0"/>
-          <w:sz w:val="26"/>
-          <w:szCs w:val="26"/>
-        </w:rPr>
-      </w:pPr>
-      <w:r>
-        <w:rPr>
-          <w:rFonts w:ascii="宋体" w:eastAsia="宋体" w:hAnsi="宋体" w:cs="宋体"/>
-          <w:color w:val="222222"/>
-          <w:kern w:val="0"/>
-          <w:sz w:val="24"/>
-          <w:szCs w:val="24"/>
-        </w:rPr>
-        <w:t>属性接口一起使用。如果属性定义了属性，属性比接口优先级更高。</w:t>
-      </w:r>
-    </w:p>
-    <w:p>
-      <w:pPr>
-        <w:widowControl/>
-        <w:shd w:val="clear" w:color="auto" w:fill="FFFFFF"/>
-        <w:spacing w:line="390" w:lineRule="atLeast"/>
-        <w:jc w:val="left"/>
-        <w:rPr>
-          <w:rFonts w:ascii="宋体" w:eastAsia="宋体" w:hAnsi="宋体" w:cs="宋体"/>
-          <w:color w:val="222222"/>
-          <w:kern w:val="0"/>
-          <w:sz w:val="26"/>
-          <w:szCs w:val="26"/>
-        </w:rPr>
-      </w:pPr>
-      <w:r>
-        <w:rPr>
-          <w:rFonts w:ascii="宋体" w:eastAsia="宋体" w:hAnsi="宋体" w:cs="宋体"/>
-          <w:color w:val="222222"/>
-          <w:kern w:val="0"/>
-          <w:sz w:val="24"/>
-          <w:szCs w:val="24"/>
-        </w:rPr>
-        <w:t>如果一个类可能被注入不同的类或接口，具体取决于暴露的类型。</w:t>
-      </w:r>
-    </w:p>
-    <w:p>
-      <w:pPr>
-        <w:widowControl/>
-        <w:shd w:val="clear" w:color="auto" w:fill="FFFFFF"/>
-        <w:spacing w:line="390" w:lineRule="atLeast"/>
-        <w:jc w:val="left"/>
-        <w:rPr>
-          <w:rFonts w:ascii="宋体" w:eastAsia="宋体" w:hAnsi="宋体" w:cs="宋体"/>
-          <w:color w:val="222222"/>
-          <w:kern w:val="0"/>
-          <w:sz w:val="26"/>
-          <w:szCs w:val="26"/>
-        </w:rPr>
-      </w:pPr>
-      <w:r>
-        <w:rPr>
-          <w:rFonts w:ascii="宋体" w:eastAsia="宋体" w:hAnsi="宋体" w:cs="宋体"/>
-          <w:b/>
-          <w:bCs/>
-          <w:color w:val="3DA742"/>
-          <w:kern w:val="0"/>
-          <w:sz w:val="24"/>
-          <w:szCs w:val="24"/>
-        </w:rPr>
-        <w:t>暴露服务</w:t>
-      </w:r>
-    </w:p>
-    <w:p>
-      <w:pPr>
-        <w:widowControl/>
-        <w:shd w:val="clear" w:color="auto" w:fill="FFFFFF"/>
-        <w:spacing w:line="390" w:lineRule="atLeast"/>
-        <w:jc w:val="left"/>
-        <w:rPr>
-          <w:rFonts w:ascii="宋体" w:eastAsia="宋体" w:hAnsi="宋体" w:cs="宋体"/>
-          <w:color w:val="222222"/>
-          <w:kern w:val="0"/>
-          <w:sz w:val="26"/>
-          <w:szCs w:val="26"/>
-        </w:rPr>
-      </w:pPr>
-      <w:r>
-        <w:rPr>
-          <w:rFonts w:ascii="宋体" w:eastAsia="宋体" w:hAnsi="宋体" w:cs="宋体"/>
-          <w:color w:val="222222"/>
-          <w:kern w:val="0"/>
-          <w:sz w:val="24"/>
-          <w:szCs w:val="24"/>
-        </w:rPr>
-        <w:t>当一个类没有实现接口时，只能通过类引用注入。上一节中的</w:t>
-      </w:r>
-      <w:r>
-        <w:rPr>
-          <w:rFonts w:ascii="Consolas" w:eastAsia="宋体" w:hAnsi="Consolas" w:cs="宋体"/>
-          <w:color w:val="E96900"/>
-          <w:kern w:val="0"/>
-          <w:sz w:val="24"/>
-          <w:szCs w:val="24"/>
-          <w:shd w:val="clear" w:color="auto" w:fill="F8F8F8"/>
-        </w:rPr>
-        <w:t>UserPermissionCache</w:t>
-      </w:r>
-      <w:r>
-        <w:rPr>
-          <w:rFonts w:ascii="宋体" w:eastAsia="宋体" w:hAnsi="宋体" w:cs="宋体"/>
-          <w:color w:val="222222"/>
-          <w:kern w:val="0"/>
-          <w:sz w:val="24"/>
-          <w:szCs w:val="24"/>
-        </w:rPr>
-        <w:t>类就是通过注入类引用来使用的。</w:t>
-      </w:r>
-    </w:p>
-    <w:p>
-      <w:pPr>
-        <w:widowControl/>
-        <w:shd w:val="clear" w:color="auto" w:fill="FFFFFF"/>
-        <w:spacing w:line="390" w:lineRule="atLeast"/>
-        <w:jc w:val="left"/>
-        <w:rPr>
-          <w:rFonts w:ascii="宋体" w:eastAsia="宋体" w:hAnsi="宋体" w:cs="宋体"/>
-          <w:color w:val="222222"/>
-          <w:kern w:val="0"/>
-          <w:sz w:val="26"/>
-          <w:szCs w:val="26"/>
-        </w:rPr>
-      </w:pPr>
-      <w:r>
-        <w:rPr>
-          <w:rFonts w:ascii="宋体" w:eastAsia="宋体" w:hAnsi="宋体" w:cs="宋体"/>
-          <w:color w:val="222222"/>
-          <w:kern w:val="0"/>
-          <w:sz w:val="24"/>
-          <w:szCs w:val="24"/>
-        </w:rPr>
-        <w:t>假设我们有一个抽象 SMS 发送的接口：</w:t>
       </w:r>
     </w:p>
     <w:p>
@@ -7330,145 +7603,31 @@
       <w:r>
         <w:rPr>
           <w:rFonts w:ascii="Consolas" w:eastAsia="宋体" w:hAnsi="Consolas" w:cs="宋体"/>
-          <w:color w:val="C678DD"/>
-          <w:kern w:val="0"/>
-          <w:sz w:val="18"/>
-          <w:szCs w:val="18"/>
-        </w:rPr>
-        <w:t>public</w:t>
-      </w:r>
-      <w:r>
-        <w:rPr>
-          <w:rFonts w:ascii="Consolas" w:eastAsia="宋体" w:hAnsi="Consolas" w:cs="宋体"/>
-          <w:color w:val="ABB2BF"/>
-          <w:kern w:val="0"/>
-          <w:sz w:val="18"/>
-          <w:szCs w:val="18"/>
-        </w:rPr>
-        <w:t> </w:t>
-      </w:r>
-      <w:r>
-        <w:rPr>
-          <w:rFonts w:ascii="Consolas" w:eastAsia="宋体" w:hAnsi="Consolas" w:cs="宋体"/>
-          <w:color w:val="C678DD"/>
-          <w:kern w:val="0"/>
-          <w:sz w:val="18"/>
-          <w:szCs w:val="18"/>
-        </w:rPr>
-        <w:t>interface</w:t>
-      </w:r>
-      <w:r>
-        <w:rPr>
-          <w:rFonts w:ascii="Consolas" w:eastAsia="宋体" w:hAnsi="Consolas" w:cs="宋体"/>
-          <w:color w:val="ABB2BF"/>
-          <w:kern w:val="0"/>
-          <w:sz w:val="18"/>
-          <w:szCs w:val="18"/>
-        </w:rPr>
-        <w:t> </w:t>
-      </w:r>
-      <w:r>
-        <w:rPr>
-          <w:rFonts w:ascii="Consolas" w:eastAsia="宋体" w:hAnsi="Consolas" w:cs="宋体"/>
-          <w:color w:val="61AEEE"/>
-          <w:kern w:val="0"/>
-          <w:sz w:val="18"/>
-          <w:szCs w:val="18"/>
-        </w:rPr>
-        <w:t>ISmsService</w:t>
-      </w:r>
-      <w:r>
-        <w:rPr>
-          <w:rFonts w:ascii="Consolas" w:eastAsia="宋体" w:hAnsi="Consolas" w:cs="宋体"/>
-          <w:color w:val="ABB2BF"/>
-          <w:kern w:val="0"/>
-          <w:sz w:val="18"/>
-          <w:szCs w:val="18"/>
-        </w:rPr>
-        <w:br/>
-        <w:t>{</w:t>
-      </w:r>
-      <w:r>
-        <w:rPr>
-          <w:rFonts w:ascii="Consolas" w:eastAsia="宋体" w:hAnsi="Consolas" w:cs="宋体"/>
-          <w:color w:val="ABB2BF"/>
-          <w:kern w:val="0"/>
-          <w:sz w:val="18"/>
-          <w:szCs w:val="18"/>
-        </w:rPr>
-        <w:br/>
-        <w:t>    Task </w:t>
-      </w:r>
-      <w:r>
-        <w:rPr>
-          <w:rFonts w:ascii="Consolas" w:eastAsia="宋体" w:hAnsi="Consolas" w:cs="宋体"/>
-          <w:color w:val="61AEEE"/>
-          <w:kern w:val="0"/>
-          <w:sz w:val="18"/>
-          <w:szCs w:val="18"/>
-        </w:rPr>
-        <w:t>SendAsync</w:t>
-      </w:r>
-      <w:r>
-        <w:rPr>
-          <w:rFonts w:ascii="Consolas" w:eastAsia="宋体" w:hAnsi="Consolas" w:cs="宋体"/>
-          <w:color w:val="ABB2BF"/>
-          <w:kern w:val="0"/>
-          <w:sz w:val="18"/>
-          <w:szCs w:val="18"/>
-        </w:rPr>
-        <w:t>(</w:t>
-      </w:r>
-      <w:r>
-        <w:rPr>
-          <w:rFonts w:ascii="Consolas" w:eastAsia="宋体" w:hAnsi="Consolas" w:cs="宋体"/>
-          <w:color w:val="C678DD"/>
-          <w:kern w:val="0"/>
-          <w:sz w:val="18"/>
-          <w:szCs w:val="18"/>
-        </w:rPr>
-        <w:t>string</w:t>
-      </w:r>
-      <w:r>
-        <w:rPr>
-          <w:rFonts w:ascii="Consolas" w:eastAsia="宋体" w:hAnsi="Consolas" w:cs="宋体"/>
-          <w:color w:val="ABB2BF"/>
-          <w:kern w:val="0"/>
-          <w:sz w:val="18"/>
-          <w:szCs w:val="18"/>
-        </w:rPr>
-        <w:t> phoneNumber, </w:t>
-      </w:r>
-      <w:r>
-        <w:rPr>
-          <w:rFonts w:ascii="Consolas" w:eastAsia="宋体" w:hAnsi="Consolas" w:cs="宋体"/>
-          <w:color w:val="C678DD"/>
-          <w:kern w:val="0"/>
-          <w:sz w:val="18"/>
-          <w:szCs w:val="18"/>
-        </w:rPr>
-        <w:t>string</w:t>
-      </w:r>
-      <w:r>
-        <w:rPr>
-          <w:rFonts w:ascii="Consolas" w:eastAsia="宋体" w:hAnsi="Consolas" w:cs="宋体"/>
-          <w:color w:val="ABB2BF"/>
-          <w:kern w:val="0"/>
-          <w:sz w:val="18"/>
-          <w:szCs w:val="18"/>
-        </w:rPr>
-        <w:t> message);</w:t>
-      </w:r>
-      <w:r>
-        <w:rPr>
-          <w:rFonts w:ascii="Consolas" w:eastAsia="宋体" w:hAnsi="Consolas" w:cs="宋体"/>
-          <w:color w:val="ABB2BF"/>
-          <w:kern w:val="0"/>
-          <w:sz w:val="18"/>
-          <w:szCs w:val="18"/>
-        </w:rPr>
-        <w:br/>
+          <w:color w:val="ABB2BF"/>
+          <w:kern w:val="0"/>
+          <w:sz w:val="18"/>
+          <w:szCs w:val="18"/>
+        </w:rPr>
         <w:t>}</w:t>
+      </w:r>
+    </w:p>
+    <w:p>
+      <w:pPr>
+        <w:rPr>
+          <w:b/>
+        </w:rPr>
+      </w:pPr>
+      <w:r>
+        <w:rPr>
+          <w:b/>
+        </w:rPr>
+        <w:t>4</w:t>
+      </w:r>
+      <w:r>
+        <w:rPr>
+          <w:b/>
+        </w:rPr>
+        <w:t>、接口属性混合注册</w:t>
       </w:r>
     </w:p>
     <w:p>
@@ -7493,7 +7652,84 @@
           <w:sz w:val="24"/>
           <w:szCs w:val="24"/>
         </w:rPr>
-        <w:t>假设您要</w:t>
+        <w:t>属性接口一起使用。如果属性定义了属性，属性比接口优先级更高。</w:t>
+      </w:r>
+    </w:p>
+    <w:p>
+      <w:pPr>
+        <w:widowControl/>
+        <w:shd w:val="clear" w:color="auto" w:fill="FFFFFF"/>
+        <w:spacing w:line="390" w:lineRule="atLeast"/>
+        <w:jc w:val="left"/>
+        <w:rPr>
+          <w:rFonts w:ascii="宋体" w:eastAsia="宋体" w:hAnsi="宋体" w:cs="宋体"/>
+          <w:color w:val="222222"/>
+          <w:kern w:val="0"/>
+          <w:sz w:val="26"/>
+          <w:szCs w:val="26"/>
+        </w:rPr>
+      </w:pPr>
+      <w:r>
+        <w:rPr>
+          <w:rFonts w:ascii="宋体" w:eastAsia="宋体" w:hAnsi="宋体" w:cs="宋体"/>
+          <w:color w:val="222222"/>
+          <w:kern w:val="0"/>
+          <w:sz w:val="24"/>
+          <w:szCs w:val="24"/>
+        </w:rPr>
+        <w:t>如果一个类可能被注入不同的类或接口，具体取决于暴露的类型。</w:t>
+      </w:r>
+    </w:p>
+    <w:p>
+      <w:pPr>
+        <w:widowControl/>
+        <w:shd w:val="clear" w:color="auto" w:fill="FFFFFF"/>
+        <w:spacing w:line="390" w:lineRule="atLeast"/>
+        <w:jc w:val="left"/>
+        <w:rPr>
+          <w:rFonts w:ascii="宋体" w:eastAsia="宋体" w:hAnsi="宋体" w:cs="宋体"/>
+          <w:color w:val="222222"/>
+          <w:kern w:val="0"/>
+          <w:sz w:val="26"/>
+          <w:szCs w:val="26"/>
+        </w:rPr>
+      </w:pPr>
+      <w:r>
+        <w:rPr>
+          <w:rFonts w:ascii="宋体" w:eastAsia="宋体" w:hAnsi="宋体" w:cs="宋体"/>
+          <w:b/>
+          <w:bCs/>
+          <w:color w:val="3DA742"/>
+          <w:kern w:val="0"/>
+          <w:sz w:val="24"/>
+          <w:szCs w:val="24"/>
+        </w:rPr>
+        <w:t>暴露服务</w:t>
+      </w:r>
+    </w:p>
+    <w:p>
+      <w:pPr>
+        <w:widowControl/>
+        <w:shd w:val="clear" w:color="auto" w:fill="FFFFFF"/>
+        <w:spacing w:line="390" w:lineRule="atLeast"/>
+        <w:jc w:val="left"/>
+        <w:rPr>
+          <w:rFonts w:ascii="宋体" w:eastAsia="宋体" w:hAnsi="宋体" w:cs="宋体"/>
+          <w:color w:val="222222"/>
+          <w:kern w:val="0"/>
+          <w:sz w:val="26"/>
+          <w:szCs w:val="26"/>
+        </w:rPr>
+      </w:pPr>
+      <w:r>
+        <w:rPr>
+          <w:rFonts w:ascii="宋体" w:eastAsia="宋体" w:hAnsi="宋体" w:cs="宋体"/>
+          <w:color w:val="222222"/>
+          <w:kern w:val="0"/>
+          <w:sz w:val="24"/>
+          <w:szCs w:val="24"/>
+        </w:rPr>
+        <w:t>当一个类没有实现接口时，只能通过类引用注入。上一节中的</w:t>
       </w:r>
       <w:r>
         <w:rPr>
@@ -7504,17 +7740,42 @@
           <w:szCs w:val="24"/>
           <w:shd w:val="clear" w:color="auto" w:fill="F8F8F8"/>
         </w:rPr>
-        <w:t>ISmsService</w:t>
-      </w:r>
-      <w:r>
-        <w:rPr>
-          <w:rFonts w:ascii="宋体" w:eastAsia="宋体" w:hAnsi="宋体" w:cs="宋体"/>
-          <w:color w:val="222222"/>
-          <w:kern w:val="0"/>
-          <w:sz w:val="24"/>
-          <w:szCs w:val="24"/>
-        </w:rPr>
-        <w:t>实现 Azure 服务：</w:t>
+        <w:t>UserPermissionCache</w:t>
+      </w:r>
+      <w:r>
+        <w:rPr>
+          <w:rFonts w:ascii="宋体" w:eastAsia="宋体" w:hAnsi="宋体" w:cs="宋体"/>
+          <w:color w:val="222222"/>
+          <w:kern w:val="0"/>
+          <w:sz w:val="24"/>
+          <w:szCs w:val="24"/>
+        </w:rPr>
+        <w:t>类就是通过注入类引用来使用的。</w:t>
+      </w:r>
+    </w:p>
+    <w:p>
+      <w:pPr>
+        <w:widowControl/>
+        <w:shd w:val="clear" w:color="auto" w:fill="FFFFFF"/>
+        <w:spacing w:line="390" w:lineRule="atLeast"/>
+        <w:jc w:val="left"/>
+        <w:rPr>
+          <w:rFonts w:ascii="宋体" w:eastAsia="宋体" w:hAnsi="宋体" w:cs="宋体"/>
+          <w:color w:val="222222"/>
+          <w:kern w:val="0"/>
+          <w:sz w:val="26"/>
+          <w:szCs w:val="26"/>
+        </w:rPr>
+      </w:pPr>
+      <w:r>
+        <w:rPr>
+          <w:rFonts w:ascii="宋体" w:eastAsia="宋体" w:hAnsi="宋体" w:cs="宋体"/>
+          <w:color w:val="222222"/>
+          <w:kern w:val="0"/>
+          <w:sz w:val="24"/>
+          <w:szCs w:val="24"/>
+        </w:rPr>
+        <w:t>假设我们有一个抽象 SMS 发送的接口：</w:t>
       </w:r>
     </w:p>
     <w:p>
@@ -7575,7 +7836,7 @@
           <w:sz w:val="18"/>
           <w:szCs w:val="18"/>
         </w:rPr>
-        <w:t>class</w:t>
+        <w:t>interface</w:t>
       </w:r>
       <w:r>
         <w:rPr>
@@ -7595,17 +7856,29 @@
           <w:sz w:val="18"/>
           <w:szCs w:val="18"/>
         </w:rPr>
-        <w:t>AzureSmsService</w:t>
-      </w:r>
-      <w:r>
-        <w:rPr>
-          <w:rFonts w:ascii="Consolas" w:eastAsia="宋体" w:hAnsi="Consolas" w:cs="宋体"/>
-          <w:color w:val="ABB2BF"/>
-          <w:kern w:val="0"/>
-          <w:sz w:val="18"/>
-          <w:szCs w:val="18"/>
-        </w:rPr>
-        <w:t> : </w:t>
+        <w:t>ISmsService</w:t>
+      </w:r>
+      <w:r>
+        <w:rPr>
+          <w:rFonts w:ascii="Consolas" w:eastAsia="宋体" w:hAnsi="Consolas" w:cs="宋体"/>
+          <w:color w:val="ABB2BF"/>
+          <w:kern w:val="0"/>
+          <w:sz w:val="18"/>
+          <w:szCs w:val="18"/>
+        </w:rPr>
+        <w:br/>
+        <w:t>{</w:t>
+      </w:r>
+      <w:r>
+        <w:rPr>
+          <w:rFonts w:ascii="Consolas" w:eastAsia="宋体" w:hAnsi="Consolas" w:cs="宋体"/>
+          <w:color w:val="ABB2BF"/>
+          <w:kern w:val="0"/>
+          <w:sz w:val="18"/>
+          <w:szCs w:val="18"/>
+        </w:rPr>
+        <w:br/>
+        <w:t>    Task </w:t>
       </w:r>
       <w:r>
         <w:rPr>
@@ -7615,49 +7888,17 @@
           <w:sz w:val="18"/>
           <w:szCs w:val="18"/>
         </w:rPr>
-        <w:t>ISmsService</w:t>
-      </w:r>
-      <w:r>
-        <w:rPr>
-          <w:rFonts w:ascii="Consolas" w:eastAsia="宋体" w:hAnsi="Consolas" w:cs="宋体"/>
-          <w:color w:val="ABB2BF"/>
-          <w:kern w:val="0"/>
-          <w:sz w:val="18"/>
-          <w:szCs w:val="18"/>
-        </w:rPr>
-        <w:t>, </w:t>
-      </w:r>
-      <w:r>
-        <w:rPr>
-          <w:rFonts w:ascii="Consolas" w:eastAsia="宋体" w:hAnsi="Consolas" w:cs="宋体"/>
-          <w:color w:val="61AEEE"/>
-          <w:kern w:val="0"/>
-          <w:sz w:val="18"/>
-          <w:szCs w:val="18"/>
-        </w:rPr>
-        <w:t>ITransientDependency</w:t>
-      </w:r>
-      <w:r>
-        <w:rPr>
-          <w:rFonts w:ascii="Consolas" w:eastAsia="宋体" w:hAnsi="Consolas" w:cs="宋体"/>
-          <w:color w:val="ABB2BF"/>
-          <w:kern w:val="0"/>
-          <w:sz w:val="18"/>
-          <w:szCs w:val="18"/>
-        </w:rPr>
-        <w:br/>
-        <w:t>{</w:t>
-      </w:r>
-      <w:r>
-        <w:rPr>
-          <w:rFonts w:ascii="Consolas" w:eastAsia="宋体" w:hAnsi="Consolas" w:cs="宋体"/>
-          <w:color w:val="ABB2BF"/>
-          <w:kern w:val="0"/>
-          <w:sz w:val="18"/>
-          <w:szCs w:val="18"/>
-        </w:rPr>
-        <w:br/>
-        <w:t>    </w:t>
+        <w:t>SendAsync</w:t>
+      </w:r>
+      <w:r>
+        <w:rPr>
+          <w:rFonts w:ascii="Consolas" w:eastAsia="宋体" w:hAnsi="Consolas" w:cs="宋体"/>
+          <w:color w:val="ABB2BF"/>
+          <w:kern w:val="0"/>
+          <w:sz w:val="18"/>
+          <w:szCs w:val="18"/>
+        </w:rPr>
+        <w:t>(</w:t>
       </w:r>
       <w:r>
         <w:rPr>
@@ -7667,17 +7908,17 @@
           <w:sz w:val="18"/>
           <w:szCs w:val="18"/>
         </w:rPr>
-        <w:t>public</w:t>
-      </w:r>
-      <w:r>
-        <w:rPr>
-          <w:rFonts w:ascii="Consolas" w:eastAsia="宋体" w:hAnsi="Consolas" w:cs="宋体"/>
-          <w:color w:val="ABB2BF"/>
-          <w:kern w:val="0"/>
-          <w:sz w:val="18"/>
-          <w:szCs w:val="18"/>
-        </w:rPr>
-        <w:t> </w:t>
+        <w:t>string</w:t>
+      </w:r>
+      <w:r>
+        <w:rPr>
+          <w:rFonts w:ascii="Consolas" w:eastAsia="宋体" w:hAnsi="Consolas" w:cs="宋体"/>
+          <w:color w:val="ABB2BF"/>
+          <w:kern w:val="0"/>
+          <w:sz w:val="18"/>
+          <w:szCs w:val="18"/>
+        </w:rPr>
+        <w:t> phoneNumber, </w:t>
       </w:r>
       <w:r>
         <w:rPr>
@@ -7687,46 +7928,6 @@
           <w:sz w:val="18"/>
           <w:szCs w:val="18"/>
         </w:rPr>
-        <w:t>async</w:t>
-      </w:r>
-      <w:r>
-        <w:rPr>
-          <w:rFonts w:ascii="Consolas" w:eastAsia="宋体" w:hAnsi="Consolas" w:cs="宋体"/>
-          <w:color w:val="ABB2BF"/>
-          <w:kern w:val="0"/>
-          <w:sz w:val="18"/>
-          <w:szCs w:val="18"/>
-        </w:rPr>
-        <w:t> Task </w:t>
-      </w:r>
-      <w:r>
-        <w:rPr>
-          <w:rFonts w:ascii="Consolas" w:eastAsia="宋体" w:hAnsi="Consolas" w:cs="宋体"/>
-          <w:color w:val="61AEEE"/>
-          <w:kern w:val="0"/>
-          <w:sz w:val="18"/>
-          <w:szCs w:val="18"/>
-        </w:rPr>
-        <w:t>SendAsync</w:t>
-      </w:r>
-      <w:r>
-        <w:rPr>
-          <w:rFonts w:ascii="Consolas" w:eastAsia="宋体" w:hAnsi="Consolas" w:cs="宋体"/>
-          <w:color w:val="ABB2BF"/>
-          <w:kern w:val="0"/>
-          <w:sz w:val="18"/>
-          <w:szCs w:val="18"/>
-        </w:rPr>
-        <w:t>(</w:t>
-      </w:r>
-      <w:r>
-        <w:rPr>
-          <w:rFonts w:ascii="Consolas" w:eastAsia="宋体" w:hAnsi="Consolas" w:cs="宋体"/>
-          <w:color w:val="C678DD"/>
-          <w:kern w:val="0"/>
-          <w:sz w:val="18"/>
-          <w:szCs w:val="18"/>
-        </w:rPr>
         <w:t>string</w:t>
       </w:r>
       <w:r>
@@ -7737,96 +7938,7 @@
           <w:sz w:val="18"/>
           <w:szCs w:val="18"/>
         </w:rPr>
-        <w:t> phoneNumber, </w:t>
-      </w:r>
-      <w:r>
-        <w:rPr>
-          <w:rFonts w:ascii="Consolas" w:eastAsia="宋体" w:hAnsi="Consolas" w:cs="宋体"/>
-          <w:color w:val="C678DD"/>
-          <w:kern w:val="0"/>
-          <w:sz w:val="18"/>
-          <w:szCs w:val="18"/>
-        </w:rPr>
-        <w:t>string</w:t>
-      </w:r>
-      <w:r>
-        <w:rPr>
-          <w:rFonts w:ascii="Consolas" w:eastAsia="宋体" w:hAnsi="Consolas" w:cs="宋体"/>
-          <w:color w:val="ABB2BF"/>
-          <w:kern w:val="0"/>
-          <w:sz w:val="18"/>
-          <w:szCs w:val="18"/>
-        </w:rPr>
-        <w:t> message)</w:t>
-      </w:r>
-      <w:r>
-        <w:rPr>
-          <w:rFonts w:ascii="Consolas" w:eastAsia="宋体" w:hAnsi="Consolas" w:cs="宋体"/>
-          <w:color w:val="ABB2BF"/>
-          <w:kern w:val="0"/>
-          <w:sz w:val="18"/>
-          <w:szCs w:val="18"/>
-        </w:rPr>
-        <w:br/>
-        <w:t>    {</w:t>
-      </w:r>
-      <w:r>
-        <w:rPr>
-          <w:rFonts w:ascii="Consolas" w:eastAsia="宋体" w:hAnsi="Consolas" w:cs="宋体"/>
-          <w:color w:val="ABB2BF"/>
-          <w:kern w:val="0"/>
-          <w:sz w:val="18"/>
-          <w:szCs w:val="18"/>
-        </w:rPr>
-        <w:br/>
-        <w:t>        </w:t>
-      </w:r>
-      <w:r>
-        <w:rPr>
-          <w:rFonts w:ascii="Consolas" w:eastAsia="宋体" w:hAnsi="Consolas" w:cs="宋体"/>
-          <w:i/>
-          <w:iCs/>
-          <w:color w:val="5C6370"/>
-          <w:kern w:val="0"/>
-          <w:sz w:val="18"/>
-          <w:szCs w:val="18"/>
-        </w:rPr>
-        <w:t>//</w:t>
-      </w:r>
-      <w:r>
-        <w:rPr>
-          <w:rFonts w:ascii="Consolas" w:eastAsia="宋体" w:hAnsi="Consolas" w:cs="宋体"/>
-          <w:i/>
-          <w:iCs/>
-          <w:color w:val="C678DD"/>
-          <w:kern w:val="0"/>
-          <w:sz w:val="18"/>
-          <w:szCs w:val="18"/>
-        </w:rPr>
-        <w:t>TODO:</w:t>
-      </w:r>
-      <w:r>
-        <w:rPr>
-          <w:rFonts w:ascii="Consolas" w:eastAsia="宋体" w:hAnsi="Consolas" w:cs="宋体"/>
-          <w:i/>
-          <w:iCs/>
-          <w:color w:val="5C6370"/>
-          <w:kern w:val="0"/>
-          <w:sz w:val="18"/>
-          <w:szCs w:val="18"/>
-        </w:rPr>
-        <w:t> ...</w:t>
-      </w:r>
-      <w:r>
-        <w:rPr>
-          <w:rFonts w:ascii="Consolas" w:eastAsia="宋体" w:hAnsi="Consolas" w:cs="宋体"/>
-          <w:color w:val="ABB2BF"/>
-          <w:kern w:val="0"/>
-          <w:sz w:val="18"/>
-          <w:szCs w:val="18"/>
-        </w:rPr>
-        <w:br/>
-        <w:t>    }</w:t>
+        <w:t> message);</w:t>
       </w:r>
       <w:r>
         <w:rPr>
@@ -7862,7 +7974,7 @@
           <w:sz w:val="24"/>
           <w:szCs w:val="24"/>
         </w:rPr>
-        <w:t>这里的</w:t>
+        <w:t>假设您要</w:t>
       </w:r>
       <w:r>
         <w:rPr>
@@ -7873,27 +7985,6 @@
           <w:szCs w:val="24"/>
           <w:shd w:val="clear" w:color="auto" w:fill="F8F8F8"/>
         </w:rPr>
-        <w:t>AzureSmsService</w:t>
-      </w:r>
-      <w:r>
-        <w:rPr>
-          <w:rFonts w:ascii="宋体" w:eastAsia="宋体" w:hAnsi="宋体" w:cs="宋体"/>
-          <w:color w:val="222222"/>
-          <w:kern w:val="0"/>
-          <w:sz w:val="24"/>
-          <w:szCs w:val="24"/>
-        </w:rPr>
-        <w:t>实现了</w:t>
-      </w:r>
-      <w:r>
-        <w:rPr>
-          <w:rFonts w:ascii="Consolas" w:eastAsia="宋体" w:hAnsi="Consolas" w:cs="宋体"/>
-          <w:color w:val="E96900"/>
-          <w:kern w:val="0"/>
-          <w:sz w:val="24"/>
-          <w:szCs w:val="24"/>
-          <w:shd w:val="clear" w:color="auto" w:fill="F8F8F8"/>
-        </w:rPr>
         <w:t>ISmsService</w:t>
       </w:r>
       <w:r>
@@ -7904,124 +7995,7 @@
           <w:sz w:val="24"/>
           <w:szCs w:val="24"/>
         </w:rPr>
-        <w:t>和</w:t>
-      </w:r>
-      <w:r>
-        <w:rPr>
-          <w:rFonts w:ascii="Consolas" w:eastAsia="宋体" w:hAnsi="Consolas" w:cs="宋体"/>
-          <w:color w:val="E96900"/>
-          <w:kern w:val="0"/>
-          <w:sz w:val="24"/>
-          <w:szCs w:val="24"/>
-          <w:shd w:val="clear" w:color="auto" w:fill="F8F8F8"/>
-        </w:rPr>
-        <w:t>ITransientDependency</w:t>
-      </w:r>
-      <w:r>
-        <w:rPr>
-          <w:rFonts w:ascii="宋体" w:eastAsia="宋体" w:hAnsi="宋体" w:cs="宋体"/>
-          <w:color w:val="222222"/>
-          <w:kern w:val="0"/>
-          <w:sz w:val="24"/>
-          <w:szCs w:val="24"/>
-        </w:rPr>
-        <w:t>两个接口。而</w:t>
-      </w:r>
-      <w:r>
-        <w:rPr>
-          <w:rFonts w:ascii="Consolas" w:eastAsia="宋体" w:hAnsi="Consolas" w:cs="宋体"/>
-          <w:color w:val="E96900"/>
-          <w:kern w:val="0"/>
-          <w:sz w:val="24"/>
-          <w:szCs w:val="24"/>
-          <w:shd w:val="clear" w:color="auto" w:fill="F8F8F8"/>
-        </w:rPr>
-        <w:t>ITransientDependency</w:t>
-      </w:r>
-      <w:r>
-        <w:rPr>
-          <w:rFonts w:ascii="宋体" w:eastAsia="宋体" w:hAnsi="宋体" w:cs="宋体"/>
-          <w:color w:val="222222"/>
-          <w:kern w:val="0"/>
-          <w:sz w:val="24"/>
-          <w:szCs w:val="24"/>
-        </w:rPr>
-        <w:t>接口才是用于自动注册到依赖注入中的。</w:t>
-      </w:r>
-      <w:r>
-        <w:rPr>
-          <w:rFonts w:ascii="宋体" w:eastAsia="宋体" w:hAnsi="宋体" w:cs="宋体"/>
-          <w:color w:val="222222"/>
-          <w:kern w:val="0"/>
-          <w:sz w:val="24"/>
-          <w:szCs w:val="24"/>
-        </w:rPr>
-        <w:lastRenderedPageBreak/>
-        <w:t>这里的注入主要通过</w:t>
-      </w:r>
-      <w:r>
-        <w:rPr>
-          <w:rFonts w:ascii="宋体" w:eastAsia="宋体" w:hAnsi="宋体" w:cs="宋体"/>
-          <w:b/>
-          <w:bCs/>
-          <w:color w:val="222222"/>
-          <w:kern w:val="0"/>
-          <w:sz w:val="24"/>
-          <w:szCs w:val="24"/>
-        </w:rPr>
-        <w:t>命名约定</w:t>
-      </w:r>
-      <w:r>
-        <w:rPr>
-          <w:rFonts w:ascii="宋体" w:eastAsia="宋体" w:hAnsi="宋体" w:cs="宋体"/>
-          <w:color w:val="222222"/>
-          <w:kern w:val="0"/>
-          <w:sz w:val="24"/>
-          <w:szCs w:val="24"/>
-        </w:rPr>
-        <w:t>来实现，因为</w:t>
-      </w:r>
-      <w:r>
-        <w:rPr>
-          <w:rFonts w:ascii="Consolas" w:eastAsia="宋体" w:hAnsi="Consolas" w:cs="宋体"/>
-          <w:color w:val="E96900"/>
-          <w:kern w:val="0"/>
-          <w:sz w:val="24"/>
-          <w:szCs w:val="24"/>
-          <w:shd w:val="clear" w:color="auto" w:fill="F8F8F8"/>
-        </w:rPr>
-        <w:t>AzureSmsService</w:t>
-      </w:r>
-      <w:r>
-        <w:rPr>
-          <w:rFonts w:ascii="宋体" w:eastAsia="宋体" w:hAnsi="宋体" w:cs="宋体"/>
-          <w:color w:val="222222"/>
-          <w:kern w:val="0"/>
-          <w:sz w:val="24"/>
-          <w:szCs w:val="24"/>
-        </w:rPr>
-        <w:t>以</w:t>
-      </w:r>
-      <w:r>
-        <w:rPr>
-          <w:rFonts w:ascii="Consolas" w:eastAsia="宋体" w:hAnsi="Consolas" w:cs="宋体"/>
-          <w:color w:val="E96900"/>
-          <w:kern w:val="0"/>
-          <w:sz w:val="24"/>
-          <w:szCs w:val="24"/>
-          <w:shd w:val="clear" w:color="auto" w:fill="F8F8F8"/>
-        </w:rPr>
-        <w:t>SmsService</w:t>
-      </w:r>
-      <w:r>
-        <w:rPr>
-          <w:rFonts w:ascii="宋体" w:eastAsia="宋体" w:hAnsi="宋体" w:cs="宋体"/>
-          <w:color w:val="222222"/>
-          <w:kern w:val="0"/>
-          <w:sz w:val="24"/>
-          <w:szCs w:val="24"/>
-        </w:rPr>
-        <w:t>作为后缀结尾。我们再举一个通过命名约定的例子，假设我们有一个实现多个接口的类：</w:t>
+        <w:t>实现 Azure 服务：</w:t>
       </w:r>
     </w:p>
     <w:p>
@@ -8097,32 +8071,32 @@
       <w:r>
         <w:rPr>
           <w:rFonts w:ascii="Consolas" w:eastAsia="宋体" w:hAnsi="Consolas" w:cs="宋体"/>
-          <w:color w:val="E6C07B"/>
-          <w:kern w:val="0"/>
-          <w:sz w:val="18"/>
-          <w:szCs w:val="18"/>
-        </w:rPr>
-        <w:t>PdfExporter</w:t>
-      </w:r>
-      <w:r>
-        <w:rPr>
-          <w:rFonts w:ascii="Consolas" w:eastAsia="宋体" w:hAnsi="Consolas" w:cs="宋体"/>
-          <w:color w:val="ABB2BF"/>
-          <w:kern w:val="0"/>
-          <w:sz w:val="18"/>
-          <w:szCs w:val="18"/>
-        </w:rPr>
-        <w:t>: </w:t>
-      </w:r>
-      <w:r>
-        <w:rPr>
-          <w:rFonts w:ascii="Consolas" w:eastAsia="宋体" w:hAnsi="Consolas" w:cs="宋体"/>
-          <w:color w:val="D19A66"/>
-          <w:kern w:val="0"/>
-          <w:sz w:val="18"/>
-          <w:szCs w:val="18"/>
-        </w:rPr>
-        <w:t>IExporter</w:t>
+          <w:color w:val="61AEEE"/>
+          <w:kern w:val="0"/>
+          <w:sz w:val="18"/>
+          <w:szCs w:val="18"/>
+        </w:rPr>
+        <w:t>AzureSmsService</w:t>
+      </w:r>
+      <w:r>
+        <w:rPr>
+          <w:rFonts w:ascii="Consolas" w:eastAsia="宋体" w:hAnsi="Consolas" w:cs="宋体"/>
+          <w:color w:val="ABB2BF"/>
+          <w:kern w:val="0"/>
+          <w:sz w:val="18"/>
+          <w:szCs w:val="18"/>
+        </w:rPr>
+        <w:t> : </w:t>
+      </w:r>
+      <w:r>
+        <w:rPr>
+          <w:rFonts w:ascii="Consolas" w:eastAsia="宋体" w:hAnsi="Consolas" w:cs="宋体"/>
+          <w:color w:val="61AEEE"/>
+          <w:kern w:val="0"/>
+          <w:sz w:val="18"/>
+          <w:szCs w:val="18"/>
+        </w:rPr>
+        <w:t>ISmsService</w:t>
       </w:r>
       <w:r>
         <w:rPr>
@@ -8137,47 +8111,7 @@
       <w:r>
         <w:rPr>
           <w:rFonts w:ascii="Consolas" w:eastAsia="宋体" w:hAnsi="Consolas" w:cs="宋体"/>
-          <w:color w:val="D19A66"/>
-          <w:kern w:val="0"/>
-          <w:sz w:val="18"/>
-          <w:szCs w:val="18"/>
-        </w:rPr>
-        <w:t>IPdfExporter</w:t>
-      </w:r>
-      <w:r>
-        <w:rPr>
-          <w:rFonts w:ascii="Consolas" w:eastAsia="宋体" w:hAnsi="Consolas" w:cs="宋体"/>
-          <w:color w:val="ABB2BF"/>
-          <w:kern w:val="0"/>
-          <w:sz w:val="18"/>
-          <w:szCs w:val="18"/>
-        </w:rPr>
-        <w:t>, </w:t>
-      </w:r>
-      <w:r>
-        <w:rPr>
-          <w:rFonts w:ascii="Consolas" w:eastAsia="宋体" w:hAnsi="Consolas" w:cs="宋体"/>
-          <w:color w:val="D19A66"/>
-          <w:kern w:val="0"/>
-          <w:sz w:val="18"/>
-          <w:szCs w:val="18"/>
-        </w:rPr>
-        <w:t>ICanExport</w:t>
-      </w:r>
-      <w:r>
-        <w:rPr>
-          <w:rFonts w:ascii="Consolas" w:eastAsia="宋体" w:hAnsi="Consolas" w:cs="宋体"/>
-          <w:color w:val="ABB2BF"/>
-          <w:kern w:val="0"/>
-          <w:sz w:val="18"/>
-          <w:szCs w:val="18"/>
-        </w:rPr>
-        <w:t>, </w:t>
-      </w:r>
-      <w:r>
-        <w:rPr>
-          <w:rFonts w:ascii="Consolas" w:eastAsia="宋体" w:hAnsi="Consolas" w:cs="宋体"/>
-          <w:color w:val="D19A66"/>
+          <w:color w:val="61AEEE"/>
           <w:kern w:val="0"/>
           <w:sz w:val="18"/>
           <w:szCs w:val="18"/>
@@ -8193,7 +8127,208 @@
           <w:szCs w:val="18"/>
         </w:rPr>
         <w:br/>
-        <w:t>{ }</w:t>
+        <w:t>{</w:t>
+      </w:r>
+      <w:r>
+        <w:rPr>
+          <w:rFonts w:ascii="Consolas" w:eastAsia="宋体" w:hAnsi="Consolas" w:cs="宋体"/>
+          <w:color w:val="ABB2BF"/>
+          <w:kern w:val="0"/>
+          <w:sz w:val="18"/>
+          <w:szCs w:val="18"/>
+        </w:rPr>
+        <w:br/>
+        <w:t>    </w:t>
+      </w:r>
+      <w:r>
+        <w:rPr>
+          <w:rFonts w:ascii="Consolas" w:eastAsia="宋体" w:hAnsi="Consolas" w:cs="宋体"/>
+          <w:color w:val="C678DD"/>
+          <w:kern w:val="0"/>
+          <w:sz w:val="18"/>
+          <w:szCs w:val="18"/>
+        </w:rPr>
+        <w:t>public</w:t>
+      </w:r>
+      <w:r>
+        <w:rPr>
+          <w:rFonts w:ascii="Consolas" w:eastAsia="宋体" w:hAnsi="Consolas" w:cs="宋体"/>
+          <w:color w:val="ABB2BF"/>
+          <w:kern w:val="0"/>
+          <w:sz w:val="18"/>
+          <w:szCs w:val="18"/>
+        </w:rPr>
+        <w:t> </w:t>
+      </w:r>
+      <w:r>
+        <w:rPr>
+          <w:rFonts w:ascii="Consolas" w:eastAsia="宋体" w:hAnsi="Consolas" w:cs="宋体"/>
+          <w:color w:val="C678DD"/>
+          <w:kern w:val="0"/>
+          <w:sz w:val="18"/>
+          <w:szCs w:val="18"/>
+        </w:rPr>
+        <w:t>async</w:t>
+      </w:r>
+      <w:r>
+        <w:rPr>
+          <w:rFonts w:ascii="Consolas" w:eastAsia="宋体" w:hAnsi="Consolas" w:cs="宋体"/>
+          <w:color w:val="ABB2BF"/>
+          <w:kern w:val="0"/>
+          <w:sz w:val="18"/>
+          <w:szCs w:val="18"/>
+        </w:rPr>
+        <w:t> Task </w:t>
+      </w:r>
+      <w:r>
+        <w:rPr>
+          <w:rFonts w:ascii="Consolas" w:eastAsia="宋体" w:hAnsi="Consolas" w:cs="宋体"/>
+          <w:color w:val="61AEEE"/>
+          <w:kern w:val="0"/>
+          <w:sz w:val="18"/>
+          <w:szCs w:val="18"/>
+        </w:rPr>
+        <w:t>SendAsync</w:t>
+      </w:r>
+      <w:r>
+        <w:rPr>
+          <w:rFonts w:ascii="Consolas" w:eastAsia="宋体" w:hAnsi="Consolas" w:cs="宋体"/>
+          <w:color w:val="ABB2BF"/>
+          <w:kern w:val="0"/>
+          <w:sz w:val="18"/>
+          <w:szCs w:val="18"/>
+        </w:rPr>
+        <w:t>(</w:t>
+      </w:r>
+      <w:r>
+        <w:rPr>
+          <w:rFonts w:ascii="Consolas" w:eastAsia="宋体" w:hAnsi="Consolas" w:cs="宋体"/>
+          <w:color w:val="C678DD"/>
+          <w:kern w:val="0"/>
+          <w:sz w:val="18"/>
+          <w:szCs w:val="18"/>
+        </w:rPr>
+        <w:t>string</w:t>
+      </w:r>
+      <w:r>
+        <w:rPr>
+          <w:rFonts w:ascii="Consolas" w:eastAsia="宋体" w:hAnsi="Consolas" w:cs="宋体"/>
+          <w:color w:val="ABB2BF"/>
+          <w:kern w:val="0"/>
+          <w:sz w:val="18"/>
+          <w:szCs w:val="18"/>
+        </w:rPr>
+        <w:t> phoneNumber, </w:t>
+      </w:r>
+      <w:r>
+        <w:rPr>
+          <w:rFonts w:ascii="Consolas" w:eastAsia="宋体" w:hAnsi="Consolas" w:cs="宋体"/>
+          <w:color w:val="C678DD"/>
+          <w:kern w:val="0"/>
+          <w:sz w:val="18"/>
+          <w:szCs w:val="18"/>
+        </w:rPr>
+        <w:t>string</w:t>
+      </w:r>
+      <w:r>
+        <w:rPr>
+          <w:rFonts w:ascii="Consolas" w:eastAsia="宋体" w:hAnsi="Consolas" w:cs="宋体"/>
+          <w:color w:val="ABB2BF"/>
+          <w:kern w:val="0"/>
+          <w:sz w:val="18"/>
+          <w:szCs w:val="18"/>
+        </w:rPr>
+        <w:t> message)</w:t>
+      </w:r>
+      <w:r>
+        <w:rPr>
+          <w:rFonts w:ascii="Consolas" w:eastAsia="宋体" w:hAnsi="Consolas" w:cs="宋体"/>
+          <w:color w:val="ABB2BF"/>
+          <w:kern w:val="0"/>
+          <w:sz w:val="18"/>
+          <w:szCs w:val="18"/>
+        </w:rPr>
+        <w:br/>
+        <w:t>    {</w:t>
+      </w:r>
+      <w:r>
+        <w:rPr>
+          <w:rFonts w:ascii="Consolas" w:eastAsia="宋体" w:hAnsi="Consolas" w:cs="宋体"/>
+          <w:color w:val="ABB2BF"/>
+          <w:kern w:val="0"/>
+          <w:sz w:val="18"/>
+          <w:szCs w:val="18"/>
+        </w:rPr>
+        <w:br/>
+        <w:t>        </w:t>
+      </w:r>
+      <w:r>
+        <w:rPr>
+          <w:rFonts w:ascii="Consolas" w:eastAsia="宋体" w:hAnsi="Consolas" w:cs="宋体"/>
+          <w:i/>
+          <w:iCs/>
+          <w:color w:val="5C6370"/>
+          <w:kern w:val="0"/>
+          <w:sz w:val="18"/>
+          <w:szCs w:val="18"/>
+        </w:rPr>
+        <w:t>//</w:t>
+      </w:r>
+      <w:r>
+        <w:rPr>
+          <w:rFonts w:ascii="Consolas" w:eastAsia="宋体" w:hAnsi="Consolas" w:cs="宋体"/>
+          <w:i/>
+          <w:iCs/>
+          <w:color w:val="C678DD"/>
+          <w:kern w:val="0"/>
+          <w:sz w:val="18"/>
+          <w:szCs w:val="18"/>
+        </w:rPr>
+        <w:t>TODO:</w:t>
+      </w:r>
+      <w:r>
+        <w:rPr>
+          <w:rFonts w:ascii="Consolas" w:eastAsia="宋体" w:hAnsi="Consolas" w:cs="宋体"/>
+          <w:i/>
+          <w:iCs/>
+          <w:color w:val="5C6370"/>
+          <w:kern w:val="0"/>
+          <w:sz w:val="18"/>
+          <w:szCs w:val="18"/>
+        </w:rPr>
+        <w:t> ...</w:t>
+      </w:r>
+      <w:r>
+        <w:rPr>
+          <w:rFonts w:ascii="Consolas" w:eastAsia="宋体" w:hAnsi="Consolas" w:cs="宋体"/>
+          <w:color w:val="ABB2BF"/>
+          <w:kern w:val="0"/>
+          <w:sz w:val="18"/>
+          <w:szCs w:val="18"/>
+        </w:rPr>
+        <w:br/>
+      </w:r>
+      <w:r>
+        <w:rPr>
+          <w:rFonts w:ascii="Consolas" w:eastAsia="宋体" w:hAnsi="Consolas" w:cs="宋体"/>
+          <w:color w:val="ABB2BF"/>
+          <w:kern w:val="0"/>
+          <w:sz w:val="18"/>
+          <w:szCs w:val="18"/>
+        </w:rPr>
+        <w:lastRenderedPageBreak/>
+        <w:t>    }</w:t>
+      </w:r>
+      <w:r>
+        <w:rPr>
+          <w:rFonts w:ascii="Consolas" w:eastAsia="宋体" w:hAnsi="Consolas" w:cs="宋体"/>
+          <w:color w:val="ABB2BF"/>
+          <w:kern w:val="0"/>
+          <w:sz w:val="18"/>
+          <w:szCs w:val="18"/>
+        </w:rPr>
+        <w:br/>
+        <w:t>}</w:t>
       </w:r>
     </w:p>
     <w:p>
@@ -8212,6 +8347,16 @@
       </w:pPr>
       <w:r>
         <w:rPr>
+          <w:rFonts w:ascii="宋体" w:eastAsia="宋体" w:hAnsi="宋体" w:cs="宋体"/>
+          <w:color w:val="222222"/>
+          <w:kern w:val="0"/>
+          <w:sz w:val="24"/>
+          <w:szCs w:val="24"/>
+        </w:rPr>
+        <w:t>这里的</w:t>
+      </w:r>
+      <w:r>
+        <w:rPr>
           <w:rFonts w:ascii="Consolas" w:eastAsia="宋体" w:hAnsi="Consolas" w:cs="宋体"/>
           <w:color w:val="E96900"/>
           <w:kern w:val="0"/>
@@ -8219,17 +8364,17 @@
           <w:szCs w:val="24"/>
           <w:shd w:val="clear" w:color="auto" w:fill="F8F8F8"/>
         </w:rPr>
-        <w:t>PdfExporter</w:t>
-      </w:r>
-      <w:r>
-        <w:rPr>
-          <w:rFonts w:ascii="宋体" w:eastAsia="宋体" w:hAnsi="宋体" w:cs="宋体"/>
-          <w:color w:val="222222"/>
-          <w:kern w:val="0"/>
-          <w:sz w:val="24"/>
-          <w:szCs w:val="24"/>
-        </w:rPr>
-        <w:t>服务可以通过注入</w:t>
+        <w:t>AzureSmsService</w:t>
+      </w:r>
+      <w:r>
+        <w:rPr>
+          <w:rFonts w:ascii="宋体" w:eastAsia="宋体" w:hAnsi="宋体" w:cs="宋体"/>
+          <w:color w:val="222222"/>
+          <w:kern w:val="0"/>
+          <w:sz w:val="24"/>
+          <w:szCs w:val="24"/>
+        </w:rPr>
+        <w:t>实现了</w:t>
       </w:r>
       <w:r>
         <w:rPr>
@@ -8240,7 +8385,7 @@
           <w:szCs w:val="24"/>
           <w:shd w:val="clear" w:color="auto" w:fill="F8F8F8"/>
         </w:rPr>
-        <w:t>IPdfExporter</w:t>
+        <w:t>ISmsService</w:t>
       </w:r>
       <w:r>
         <w:rPr>
@@ -8261,17 +8406,17 @@
           <w:szCs w:val="24"/>
           <w:shd w:val="clear" w:color="auto" w:fill="F8F8F8"/>
         </w:rPr>
-        <w:t>IExporter</w:t>
-      </w:r>
-      <w:r>
-        <w:rPr>
-          <w:rFonts w:ascii="宋体" w:eastAsia="宋体" w:hAnsi="宋体" w:cs="宋体"/>
-          <w:color w:val="222222"/>
-          <w:kern w:val="0"/>
-          <w:sz w:val="24"/>
-          <w:szCs w:val="24"/>
-        </w:rPr>
-        <w:t>接口来使用，也可以直接注入</w:t>
+        <w:t>ITransientDependency</w:t>
+      </w:r>
+      <w:r>
+        <w:rPr>
+          <w:rFonts w:ascii="宋体" w:eastAsia="宋体" w:hAnsi="宋体" w:cs="宋体"/>
+          <w:color w:val="222222"/>
+          <w:kern w:val="0"/>
+          <w:sz w:val="24"/>
+          <w:szCs w:val="24"/>
+        </w:rPr>
+        <w:t>两个接口。而</w:t>
       </w:r>
       <w:r>
         <w:rPr>
@@ -8282,17 +8427,39 @@
           <w:szCs w:val="24"/>
           <w:shd w:val="clear" w:color="auto" w:fill="F8F8F8"/>
         </w:rPr>
-        <w:t>PdfExporter</w:t>
-      </w:r>
-      <w:r>
-        <w:rPr>
-          <w:rFonts w:ascii="宋体" w:eastAsia="宋体" w:hAnsi="宋体" w:cs="宋体"/>
-          <w:color w:val="222222"/>
-          <w:kern w:val="0"/>
-          <w:sz w:val="24"/>
-          <w:szCs w:val="24"/>
-        </w:rPr>
-        <w:t>类引用来使用。但是，您不能使用</w:t>
+        <w:t>ITransientDependency</w:t>
+      </w:r>
+      <w:r>
+        <w:rPr>
+          <w:rFonts w:ascii="宋体" w:eastAsia="宋体" w:hAnsi="宋体" w:cs="宋体"/>
+          <w:color w:val="222222"/>
+          <w:kern w:val="0"/>
+          <w:sz w:val="24"/>
+          <w:szCs w:val="24"/>
+        </w:rPr>
+        <w:t>接口才是用于自动注册到依赖注入中的。这里的注入主要通过</w:t>
+      </w:r>
+      <w:r>
+        <w:rPr>
+          <w:rFonts w:ascii="宋体" w:eastAsia="宋体" w:hAnsi="宋体" w:cs="宋体"/>
+          <w:b/>
+          <w:bCs/>
+          <w:color w:val="222222"/>
+          <w:kern w:val="0"/>
+          <w:sz w:val="24"/>
+          <w:szCs w:val="24"/>
+        </w:rPr>
+        <w:t>命名约定</w:t>
+      </w:r>
+      <w:r>
+        <w:rPr>
+          <w:rFonts w:ascii="宋体" w:eastAsia="宋体" w:hAnsi="宋体" w:cs="宋体"/>
+          <w:color w:val="222222"/>
+          <w:kern w:val="0"/>
+          <w:sz w:val="24"/>
+          <w:szCs w:val="24"/>
+        </w:rPr>
+        <w:t>来实现，因为</w:t>
       </w:r>
       <w:r>
         <w:rPr>
@@ -8303,17 +8470,17 @@
           <w:szCs w:val="24"/>
           <w:shd w:val="clear" w:color="auto" w:fill="F8F8F8"/>
         </w:rPr>
-        <w:t>ICanExport</w:t>
-      </w:r>
-      <w:r>
-        <w:rPr>
-          <w:rFonts w:ascii="宋体" w:eastAsia="宋体" w:hAnsi="宋体" w:cs="宋体"/>
-          <w:color w:val="222222"/>
-          <w:kern w:val="0"/>
-          <w:sz w:val="24"/>
-          <w:szCs w:val="24"/>
-        </w:rPr>
-        <w:t>接口注入它，因为名称</w:t>
+        <w:t>AzureSmsService</w:t>
+      </w:r>
+      <w:r>
+        <w:rPr>
+          <w:rFonts w:ascii="宋体" w:eastAsia="宋体" w:hAnsi="宋体" w:cs="宋体"/>
+          <w:color w:val="222222"/>
+          <w:kern w:val="0"/>
+          <w:sz w:val="24"/>
+          <w:szCs w:val="24"/>
+        </w:rPr>
+        <w:t>以</w:t>
       </w:r>
       <w:r>
         <w:rPr>
@@ -8324,84 +8491,17 @@
           <w:szCs w:val="24"/>
           <w:shd w:val="clear" w:color="auto" w:fill="F8F8F8"/>
         </w:rPr>
-        <w:t>PdfExporter</w:t>
-      </w:r>
-      <w:r>
-        <w:rPr>
-          <w:rFonts w:ascii="宋体" w:eastAsia="宋体" w:hAnsi="宋体" w:cs="宋体"/>
-          <w:color w:val="222222"/>
-          <w:kern w:val="0"/>
-          <w:sz w:val="24"/>
-          <w:szCs w:val="24"/>
-        </w:rPr>
-        <w:t>不以</w:t>
-      </w:r>
-      <w:r>
-        <w:rPr>
-          <w:rFonts w:ascii="Consolas" w:eastAsia="宋体" w:hAnsi="Consolas" w:cs="宋体"/>
-          <w:color w:val="E96900"/>
-          <w:kern w:val="0"/>
-          <w:sz w:val="24"/>
-          <w:szCs w:val="24"/>
-          <w:shd w:val="clear" w:color="auto" w:fill="F8F8F8"/>
-        </w:rPr>
-        <w:t>CanExport</w:t>
-      </w:r>
-      <w:r>
-        <w:rPr>
-          <w:rFonts w:ascii="宋体" w:eastAsia="宋体" w:hAnsi="宋体" w:cs="宋体"/>
-          <w:color w:val="222222"/>
-          <w:kern w:val="0"/>
-          <w:sz w:val="24"/>
-          <w:szCs w:val="24"/>
-        </w:rPr>
-        <w:t>为后缀。</w:t>
-      </w:r>
-    </w:p>
-    <w:p>
-      <w:pPr>
-        <w:widowControl/>
-        <w:shd w:val="clear" w:color="auto" w:fill="FFFFFF"/>
-        <w:spacing w:line="390" w:lineRule="atLeast"/>
-        <w:jc w:val="left"/>
-        <w:rPr>
-          <w:rFonts w:ascii="宋体" w:eastAsia="宋体" w:hAnsi="宋体" w:cs="宋体"/>
-          <w:color w:val="222222"/>
-          <w:kern w:val="0"/>
-          <w:sz w:val="26"/>
-          <w:szCs w:val="26"/>
-        </w:rPr>
-      </w:pPr>
-      <w:r>
-        <w:rPr>
-          <w:rFonts w:ascii="宋体" w:eastAsia="宋体" w:hAnsi="宋体" w:cs="宋体"/>
-          <w:color w:val="222222"/>
-          <w:kern w:val="0"/>
-          <w:sz w:val="24"/>
-          <w:szCs w:val="24"/>
-        </w:rPr>
-        <w:t>一旦您使用该</w:t>
-      </w:r>
-      <w:r>
-        <w:rPr>
-          <w:rFonts w:ascii="Consolas" w:eastAsia="宋体" w:hAnsi="Consolas" w:cs="宋体"/>
-          <w:color w:val="E96900"/>
-          <w:kern w:val="0"/>
-          <w:sz w:val="24"/>
-          <w:szCs w:val="24"/>
-          <w:shd w:val="clear" w:color="auto" w:fill="F8F8F8"/>
-        </w:rPr>
-        <w:t>ExposeServices</w:t>
-      </w:r>
-      <w:r>
-        <w:rPr>
-          <w:rFonts w:ascii="宋体" w:eastAsia="宋体" w:hAnsi="宋体" w:cs="宋体"/>
-          <w:color w:val="222222"/>
-          <w:kern w:val="0"/>
-          <w:sz w:val="24"/>
-          <w:szCs w:val="24"/>
-        </w:rPr>
-        <w:t>属性来暴露服务，如以下代码块所示：</w:t>
+        <w:t>SmsService</w:t>
+      </w:r>
+      <w:r>
+        <w:rPr>
+          <w:rFonts w:ascii="宋体" w:eastAsia="宋体" w:hAnsi="宋体" w:cs="宋体"/>
+          <w:color w:val="222222"/>
+          <w:kern w:val="0"/>
+          <w:sz w:val="24"/>
+          <w:szCs w:val="24"/>
+        </w:rPr>
+        <w:t>作为后缀结尾。我们再举一个通过命名约定的例子，假设我们有一个实现多个接口的类：</w:t>
       </w:r>
     </w:p>
     <w:p>
@@ -8437,26 +8537,6 @@
       <w:r>
         <w:rPr>
           <w:rFonts w:ascii="Consolas" w:eastAsia="宋体" w:hAnsi="Consolas" w:cs="宋体"/>
-          <w:color w:val="ABB2BF"/>
-          <w:kern w:val="0"/>
-          <w:sz w:val="18"/>
-          <w:szCs w:val="18"/>
-        </w:rPr>
-        <w:t>[ExposeServices(typeof(IPdfExporter))]</w:t>
-      </w:r>
-      <w:r>
-        <w:rPr>
-          <w:rFonts w:ascii="Consolas" w:eastAsia="宋体" w:hAnsi="Consolas" w:cs="宋体"/>
-          <w:color w:val="ABB2BF"/>
-          <w:kern w:val="0"/>
-          <w:sz w:val="18"/>
-          <w:szCs w:val="18"/>
-        </w:rPr>
-        <w:br/>
-      </w:r>
-      <w:r>
-        <w:rPr>
-          <w:rFonts w:ascii="Consolas" w:eastAsia="宋体" w:hAnsi="Consolas" w:cs="宋体"/>
           <w:color w:val="C678DD"/>
           <w:kern w:val="0"/>
           <w:sz w:val="18"/>
@@ -8600,6 +8680,7 @@
       <w:pPr>
         <w:widowControl/>
         <w:shd w:val="clear" w:color="auto" w:fill="FFFFFF"/>
+        <w:spacing w:line="390" w:lineRule="atLeast"/>
         <w:jc w:val="left"/>
         <w:rPr>
           <w:rFonts w:ascii="宋体" w:eastAsia="宋体" w:hAnsi="宋体" w:cs="宋体"/>
@@ -8611,13 +8692,150 @@
       </w:pPr>
       <w:r>
         <w:rPr>
-          <w:rFonts w:ascii="宋体" w:eastAsia="宋体" w:hAnsi="宋体" w:cs="宋体"/>
-          <w:color w:val="222222"/>
-          <w:kern w:val="0"/>
-          <w:sz w:val="24"/>
-          <w:szCs w:val="24"/>
-        </w:rPr>
-        <w:t>现在，您只能通过注入IPdfExporter接口来使用PdfExporter类。</w:t>
+          <w:rFonts w:ascii="Consolas" w:eastAsia="宋体" w:hAnsi="Consolas" w:cs="宋体"/>
+          <w:color w:val="E96900"/>
+          <w:kern w:val="0"/>
+          <w:sz w:val="24"/>
+          <w:szCs w:val="24"/>
+          <w:shd w:val="clear" w:color="auto" w:fill="F8F8F8"/>
+        </w:rPr>
+        <w:t>PdfExporter</w:t>
+      </w:r>
+      <w:r>
+        <w:rPr>
+          <w:rFonts w:ascii="宋体" w:eastAsia="宋体" w:hAnsi="宋体" w:cs="宋体"/>
+          <w:color w:val="222222"/>
+          <w:kern w:val="0"/>
+          <w:sz w:val="24"/>
+          <w:szCs w:val="24"/>
+        </w:rPr>
+        <w:t>服务可以通过注入</w:t>
+      </w:r>
+      <w:r>
+        <w:rPr>
+          <w:rFonts w:ascii="Consolas" w:eastAsia="宋体" w:hAnsi="Consolas" w:cs="宋体"/>
+          <w:color w:val="E96900"/>
+          <w:kern w:val="0"/>
+          <w:sz w:val="24"/>
+          <w:szCs w:val="24"/>
+          <w:shd w:val="clear" w:color="auto" w:fill="F8F8F8"/>
+        </w:rPr>
+        <w:t>IPdfExporter</w:t>
+      </w:r>
+      <w:r>
+        <w:rPr>
+          <w:rFonts w:ascii="宋体" w:eastAsia="宋体" w:hAnsi="宋体" w:cs="宋体"/>
+          <w:color w:val="222222"/>
+          <w:kern w:val="0"/>
+          <w:sz w:val="24"/>
+          <w:szCs w:val="24"/>
+        </w:rPr>
+        <w:t>和</w:t>
+      </w:r>
+      <w:r>
+        <w:rPr>
+          <w:rFonts w:ascii="Consolas" w:eastAsia="宋体" w:hAnsi="Consolas" w:cs="宋体"/>
+          <w:color w:val="E96900"/>
+          <w:kern w:val="0"/>
+          <w:sz w:val="24"/>
+          <w:szCs w:val="24"/>
+          <w:shd w:val="clear" w:color="auto" w:fill="F8F8F8"/>
+        </w:rPr>
+        <w:t>IExporter</w:t>
+      </w:r>
+      <w:r>
+        <w:rPr>
+          <w:rFonts w:ascii="宋体" w:eastAsia="宋体" w:hAnsi="宋体" w:cs="宋体"/>
+          <w:color w:val="222222"/>
+          <w:kern w:val="0"/>
+          <w:sz w:val="24"/>
+          <w:szCs w:val="24"/>
+        </w:rPr>
+        <w:t>接口来使用，也可以直接注入</w:t>
+      </w:r>
+      <w:r>
+        <w:rPr>
+          <w:rFonts w:ascii="Consolas" w:eastAsia="宋体" w:hAnsi="Consolas" w:cs="宋体"/>
+          <w:color w:val="E96900"/>
+          <w:kern w:val="0"/>
+          <w:sz w:val="24"/>
+          <w:szCs w:val="24"/>
+          <w:shd w:val="clear" w:color="auto" w:fill="F8F8F8"/>
+        </w:rPr>
+        <w:t>PdfExporter</w:t>
+      </w:r>
+      <w:r>
+        <w:rPr>
+          <w:rFonts w:ascii="宋体" w:eastAsia="宋体" w:hAnsi="宋体" w:cs="宋体"/>
+          <w:color w:val="222222"/>
+          <w:kern w:val="0"/>
+          <w:sz w:val="24"/>
+          <w:szCs w:val="24"/>
+        </w:rPr>
+        <w:t>类引用来使用。但是，您不能使用</w:t>
+      </w:r>
+      <w:r>
+        <w:rPr>
+          <w:rFonts w:ascii="Consolas" w:eastAsia="宋体" w:hAnsi="Consolas" w:cs="宋体"/>
+          <w:color w:val="E96900"/>
+          <w:kern w:val="0"/>
+          <w:sz w:val="24"/>
+          <w:szCs w:val="24"/>
+          <w:shd w:val="clear" w:color="auto" w:fill="F8F8F8"/>
+        </w:rPr>
+        <w:t>ICanExport</w:t>
+      </w:r>
+      <w:r>
+        <w:rPr>
+          <w:rFonts w:ascii="宋体" w:eastAsia="宋体" w:hAnsi="宋体" w:cs="宋体"/>
+          <w:color w:val="222222"/>
+          <w:kern w:val="0"/>
+          <w:sz w:val="24"/>
+          <w:szCs w:val="24"/>
+        </w:rPr>
+        <w:t>接口注入它，因为名称</w:t>
+      </w:r>
+      <w:r>
+        <w:rPr>
+          <w:rFonts w:ascii="Consolas" w:eastAsia="宋体" w:hAnsi="Consolas" w:cs="宋体"/>
+          <w:color w:val="E96900"/>
+          <w:kern w:val="0"/>
+          <w:sz w:val="24"/>
+          <w:szCs w:val="24"/>
+          <w:shd w:val="clear" w:color="auto" w:fill="F8F8F8"/>
+        </w:rPr>
+        <w:t>PdfExporter</w:t>
+      </w:r>
+      <w:r>
+        <w:rPr>
+          <w:rFonts w:ascii="宋体" w:eastAsia="宋体" w:hAnsi="宋体" w:cs="宋体"/>
+          <w:color w:val="222222"/>
+          <w:kern w:val="0"/>
+          <w:sz w:val="24"/>
+          <w:szCs w:val="24"/>
+        </w:rPr>
+        <w:t>不以</w:t>
+      </w:r>
+      <w:r>
+        <w:rPr>
+          <w:rFonts w:ascii="Consolas" w:eastAsia="宋体" w:hAnsi="Consolas" w:cs="宋体"/>
+          <w:color w:val="E96900"/>
+          <w:kern w:val="0"/>
+          <w:sz w:val="24"/>
+          <w:szCs w:val="24"/>
+          <w:shd w:val="clear" w:color="auto" w:fill="F8F8F8"/>
+        </w:rPr>
+        <w:t>CanExport</w:t>
+      </w:r>
+      <w:r>
+        <w:rPr>
+          <w:rFonts w:ascii="宋体" w:eastAsia="宋体" w:hAnsi="宋体" w:cs="宋体"/>
+          <w:color w:val="222222"/>
+          <w:kern w:val="0"/>
+          <w:sz w:val="24"/>
+          <w:szCs w:val="24"/>
+        </w:rPr>
+        <w:t>为后缀。</w:t>
       </w:r>
     </w:p>
     <w:p>
@@ -8642,7 +8860,244 @@
           <w:sz w:val="24"/>
           <w:szCs w:val="24"/>
         </w:rPr>
-        <w:t>我应该为每个服务定义接口吗？</w:t>
+        <w:t>一旦您使用该</w:t>
+      </w:r>
+      <w:r>
+        <w:rPr>
+          <w:rFonts w:ascii="Consolas" w:eastAsia="宋体" w:hAnsi="Consolas" w:cs="宋体"/>
+          <w:color w:val="E96900"/>
+          <w:kern w:val="0"/>
+          <w:sz w:val="24"/>
+          <w:szCs w:val="24"/>
+          <w:shd w:val="clear" w:color="auto" w:fill="F8F8F8"/>
+        </w:rPr>
+        <w:t>ExposeServices</w:t>
+      </w:r>
+      <w:r>
+        <w:rPr>
+          <w:rFonts w:ascii="宋体" w:eastAsia="宋体" w:hAnsi="宋体" w:cs="宋体"/>
+          <w:color w:val="222222"/>
+          <w:kern w:val="0"/>
+          <w:sz w:val="24"/>
+          <w:szCs w:val="24"/>
+        </w:rPr>
+        <w:t>属性来暴露服务，如以下代码块所示：</w:t>
+      </w:r>
+    </w:p>
+    <w:p>
+      <w:pPr>
+        <w:widowControl/>
+        <w:shd w:val="clear" w:color="auto" w:fill="FFFFFF"/>
+        <w:tabs>
+          <w:tab w:val="left" w:pos="916"/>
+          <w:tab w:val="left" w:pos="1832"/>
+          <w:tab w:val="left" w:pos="2748"/>
+          <w:tab w:val="left" w:pos="3664"/>
+          <w:tab w:val="left" w:pos="4580"/>
+          <w:tab w:val="left" w:pos="5496"/>
+          <w:tab w:val="left" w:pos="6412"/>
+          <w:tab w:val="left" w:pos="7328"/>
+          <w:tab w:val="left" w:pos="8244"/>
+          <w:tab w:val="left" w:pos="9160"/>
+          <w:tab w:val="left" w:pos="10076"/>
+          <w:tab w:val="left" w:pos="10992"/>
+          <w:tab w:val="left" w:pos="11908"/>
+          <w:tab w:val="left" w:pos="12824"/>
+          <w:tab w:val="left" w:pos="13740"/>
+          <w:tab w:val="left" w:pos="14656"/>
+        </w:tabs>
+        <w:rPr>
+          <w:rFonts w:ascii="宋体" w:eastAsia="宋体" w:hAnsi="宋体" w:cs="宋体"/>
+          <w:color w:val="222222"/>
+          <w:kern w:val="0"/>
+          <w:sz w:val="24"/>
+          <w:szCs w:val="24"/>
+        </w:rPr>
+      </w:pPr>
+      <w:r>
+        <w:rPr>
+          <w:rFonts w:ascii="Consolas" w:eastAsia="宋体" w:hAnsi="Consolas" w:cs="宋体"/>
+          <w:color w:val="ABB2BF"/>
+          <w:kern w:val="0"/>
+          <w:sz w:val="18"/>
+          <w:szCs w:val="18"/>
+        </w:rPr>
+        <w:t>[ExposeServices(typeof(IPdfExporter))]</w:t>
+      </w:r>
+      <w:r>
+        <w:rPr>
+          <w:rFonts w:ascii="Consolas" w:eastAsia="宋体" w:hAnsi="Consolas" w:cs="宋体"/>
+          <w:color w:val="ABB2BF"/>
+          <w:kern w:val="0"/>
+          <w:sz w:val="18"/>
+          <w:szCs w:val="18"/>
+        </w:rPr>
+        <w:br/>
+      </w:r>
+      <w:r>
+        <w:rPr>
+          <w:rFonts w:ascii="Consolas" w:eastAsia="宋体" w:hAnsi="Consolas" w:cs="宋体"/>
+          <w:color w:val="C678DD"/>
+          <w:kern w:val="0"/>
+          <w:sz w:val="18"/>
+          <w:szCs w:val="18"/>
+        </w:rPr>
+        <w:t>public</w:t>
+      </w:r>
+      <w:r>
+        <w:rPr>
+          <w:rFonts w:ascii="Consolas" w:eastAsia="宋体" w:hAnsi="Consolas" w:cs="宋体"/>
+          <w:color w:val="ABB2BF"/>
+          <w:kern w:val="0"/>
+          <w:sz w:val="18"/>
+          <w:szCs w:val="18"/>
+        </w:rPr>
+        <w:t> </w:t>
+      </w:r>
+      <w:r>
+        <w:rPr>
+          <w:rFonts w:ascii="Consolas" w:eastAsia="宋体" w:hAnsi="Consolas" w:cs="宋体"/>
+          <w:color w:val="C678DD"/>
+          <w:kern w:val="0"/>
+          <w:sz w:val="18"/>
+          <w:szCs w:val="18"/>
+        </w:rPr>
+        <w:t>class</w:t>
+      </w:r>
+      <w:r>
+        <w:rPr>
+          <w:rFonts w:ascii="Consolas" w:eastAsia="宋体" w:hAnsi="Consolas" w:cs="宋体"/>
+          <w:color w:val="ABB2BF"/>
+          <w:kern w:val="0"/>
+          <w:sz w:val="18"/>
+          <w:szCs w:val="18"/>
+        </w:rPr>
+        <w:t> </w:t>
+      </w:r>
+      <w:r>
+        <w:rPr>
+          <w:rFonts w:ascii="Consolas" w:eastAsia="宋体" w:hAnsi="Consolas" w:cs="宋体"/>
+          <w:color w:val="E6C07B"/>
+          <w:kern w:val="0"/>
+          <w:sz w:val="18"/>
+          <w:szCs w:val="18"/>
+        </w:rPr>
+        <w:t>PdfExporter</w:t>
+      </w:r>
+      <w:r>
+        <w:rPr>
+          <w:rFonts w:ascii="Consolas" w:eastAsia="宋体" w:hAnsi="Consolas" w:cs="宋体"/>
+          <w:color w:val="ABB2BF"/>
+          <w:kern w:val="0"/>
+          <w:sz w:val="18"/>
+          <w:szCs w:val="18"/>
+        </w:rPr>
+        <w:t>: </w:t>
+      </w:r>
+      <w:r>
+        <w:rPr>
+          <w:rFonts w:ascii="Consolas" w:eastAsia="宋体" w:hAnsi="Consolas" w:cs="宋体"/>
+          <w:color w:val="D19A66"/>
+          <w:kern w:val="0"/>
+          <w:sz w:val="18"/>
+          <w:szCs w:val="18"/>
+        </w:rPr>
+        <w:t>IExporter</w:t>
+      </w:r>
+      <w:r>
+        <w:rPr>
+          <w:rFonts w:ascii="Consolas" w:eastAsia="宋体" w:hAnsi="Consolas" w:cs="宋体"/>
+          <w:color w:val="ABB2BF"/>
+          <w:kern w:val="0"/>
+          <w:sz w:val="18"/>
+          <w:szCs w:val="18"/>
+        </w:rPr>
+        <w:t>, </w:t>
+      </w:r>
+      <w:r>
+        <w:rPr>
+          <w:rFonts w:ascii="Consolas" w:eastAsia="宋体" w:hAnsi="Consolas" w:cs="宋体"/>
+          <w:color w:val="D19A66"/>
+          <w:kern w:val="0"/>
+          <w:sz w:val="18"/>
+          <w:szCs w:val="18"/>
+        </w:rPr>
+        <w:t>IPdfExporter</w:t>
+      </w:r>
+      <w:r>
+        <w:rPr>
+          <w:rFonts w:ascii="Consolas" w:eastAsia="宋体" w:hAnsi="Consolas" w:cs="宋体"/>
+          <w:color w:val="ABB2BF"/>
+          <w:kern w:val="0"/>
+          <w:sz w:val="18"/>
+          <w:szCs w:val="18"/>
+        </w:rPr>
+        <w:t>, </w:t>
+      </w:r>
+      <w:r>
+        <w:rPr>
+          <w:rFonts w:ascii="Consolas" w:eastAsia="宋体" w:hAnsi="Consolas" w:cs="宋体"/>
+          <w:color w:val="D19A66"/>
+          <w:kern w:val="0"/>
+          <w:sz w:val="18"/>
+          <w:szCs w:val="18"/>
+        </w:rPr>
+        <w:t>ICanExport</w:t>
+      </w:r>
+      <w:r>
+        <w:rPr>
+          <w:rFonts w:ascii="Consolas" w:eastAsia="宋体" w:hAnsi="Consolas" w:cs="宋体"/>
+          <w:color w:val="ABB2BF"/>
+          <w:kern w:val="0"/>
+          <w:sz w:val="18"/>
+          <w:szCs w:val="18"/>
+        </w:rPr>
+        <w:t>, </w:t>
+      </w:r>
+      <w:r>
+        <w:rPr>
+          <w:rFonts w:ascii="Consolas" w:eastAsia="宋体" w:hAnsi="Consolas" w:cs="宋体"/>
+          <w:color w:val="D19A66"/>
+          <w:kern w:val="0"/>
+          <w:sz w:val="18"/>
+          <w:szCs w:val="18"/>
+        </w:rPr>
+        <w:t>ITransientDependency</w:t>
+      </w:r>
+      <w:r>
+        <w:rPr>
+          <w:rFonts w:ascii="Consolas" w:eastAsia="宋体" w:hAnsi="Consolas" w:cs="宋体"/>
+          <w:color w:val="ABB2BF"/>
+          <w:kern w:val="0"/>
+          <w:sz w:val="18"/>
+          <w:szCs w:val="18"/>
+        </w:rPr>
+        <w:br/>
+        <w:t>{ }</w:t>
+      </w:r>
+    </w:p>
+    <w:p>
+      <w:pPr>
+        <w:widowControl/>
+        <w:shd w:val="clear" w:color="auto" w:fill="FFFFFF"/>
+        <w:jc w:val="left"/>
+        <w:rPr>
+          <w:rFonts w:ascii="宋体" w:eastAsia="宋体" w:hAnsi="宋体" w:cs="宋体"/>
+          <w:color w:val="222222"/>
+          <w:kern w:val="0"/>
+          <w:sz w:val="26"/>
+          <w:szCs w:val="26"/>
+        </w:rPr>
+      </w:pPr>
+      <w:r>
+        <w:rPr>
+          <w:rFonts w:ascii="宋体" w:eastAsia="宋体" w:hAnsi="宋体" w:cs="宋体"/>
+          <w:color w:val="222222"/>
+          <w:kern w:val="0"/>
+          <w:sz w:val="24"/>
+          <w:szCs w:val="24"/>
+        </w:rPr>
+        <w:t>现在，您只能通过注入IPdfExporter接口来使用PdfExporter类。</w:t>
       </w:r>
     </w:p>
     <w:p>
@@ -8667,7 +9122,7 @@
           <w:sz w:val="24"/>
           <w:szCs w:val="24"/>
         </w:rPr>
-        <w:t>ABP 不会强迫你这么做，但是通用接口来定义是最佳实践：如果你想松散地耦合你的服务。比如，在单元测试中可以轻松模拟测试数据。</w:t>
+        <w:t>我应该为每个服务定义接口吗？</w:t>
       </w:r>
     </w:p>
     <w:p>
@@ -8692,49 +9147,7 @@
           <w:sz w:val="24"/>
           <w:szCs w:val="24"/>
         </w:rPr>
-        <w:t>这就是为什么我们将接口与实现物理分离（例如，我们在项目中定义</w:t>
-      </w:r>
-      <w:r>
-        <w:rPr>
-          <w:rFonts w:ascii="Consolas" w:eastAsia="宋体" w:hAnsi="Consolas" w:cs="宋体"/>
-          <w:color w:val="E96900"/>
-          <w:kern w:val="0"/>
-          <w:sz w:val="24"/>
-          <w:szCs w:val="24"/>
-          <w:shd w:val="clear" w:color="auto" w:fill="F8F8F8"/>
-        </w:rPr>
-        <w:t>Application.Contracts</w:t>
-      </w:r>
-      <w:r>
-        <w:rPr>
-          <w:rFonts w:ascii="宋体" w:eastAsia="宋体" w:hAnsi="宋体" w:cs="宋体"/>
-          <w:color w:val="222222"/>
-          <w:kern w:val="0"/>
-          <w:sz w:val="24"/>
-          <w:szCs w:val="24"/>
-        </w:rPr>
-        <w:t>接口，并在</w:t>
-      </w:r>
-      <w:r>
-        <w:rPr>
-          <w:rFonts w:ascii="Consolas" w:eastAsia="宋体" w:hAnsi="Consolas" w:cs="宋体"/>
-          <w:color w:val="E96900"/>
-          <w:kern w:val="0"/>
-          <w:sz w:val="24"/>
-          <w:szCs w:val="24"/>
-          <w:shd w:val="clear" w:color="auto" w:fill="F8F8F8"/>
-        </w:rPr>
-        <w:t>Application</w:t>
-      </w:r>
-      <w:r>
-        <w:rPr>
-          <w:rFonts w:ascii="宋体" w:eastAsia="宋体" w:hAnsi="宋体" w:cs="宋体"/>
-          <w:color w:val="222222"/>
-          <w:kern w:val="0"/>
-          <w:sz w:val="24"/>
-          <w:szCs w:val="24"/>
-        </w:rPr>
-        <w:t>项目中实现它们，或者在领域层中定义存储库接口，在基础设施层中实现它们）。</w:t>
+        <w:t>ABP 不会强迫你这么做，但是通用接口来定义是最佳实践：如果你想松散地耦合你的服务。比如，在单元测试中可以轻松模拟测试数据。</w:t>
       </w:r>
     </w:p>
     <w:p>
@@ -8744,22 +9157,64 @@
         <w:spacing w:line="390" w:lineRule="atLeast"/>
         <w:jc w:val="left"/>
         <w:rPr>
-          <w:rFonts w:ascii="宋体" w:eastAsia="宋体" w:hAnsi="宋体" w:cs="宋体" w:hint="eastAsia"/>
-          <w:color w:val="222222"/>
-          <w:kern w:val="0"/>
-          <w:sz w:val="24"/>
-          <w:szCs w:val="24"/>
-        </w:rPr>
-      </w:pPr>
-      <w:r>
-        <w:rPr>
-          <w:rFonts w:ascii="宋体" w:eastAsia="宋体" w:hAnsi="宋体" w:cs="宋体"/>
-          <w:color w:val="222222"/>
-          <w:kern w:val="0"/>
-          <w:sz w:val="24"/>
-          <w:szCs w:val="24"/>
-        </w:rPr>
-        <w:t>我们已经了解了如何注册和消费服务。另外，某些服务具有选项配置，您需要在使用它们之前对其进行配置。接下来的两节将展开介绍。</w:t>
+          <w:rFonts w:ascii="宋体" w:eastAsia="宋体" w:hAnsi="宋体" w:cs="宋体"/>
+          <w:color w:val="222222"/>
+          <w:kern w:val="0"/>
+          <w:sz w:val="26"/>
+          <w:szCs w:val="26"/>
+        </w:rPr>
+      </w:pPr>
+      <w:r>
+        <w:rPr>
+          <w:rFonts w:ascii="宋体" w:eastAsia="宋体" w:hAnsi="宋体" w:cs="宋体"/>
+          <w:color w:val="222222"/>
+          <w:kern w:val="0"/>
+          <w:sz w:val="24"/>
+          <w:szCs w:val="24"/>
+        </w:rPr>
+        <w:t>这就是为什么我们将接口与实现物理分离（例如，我们在项目中定义</w:t>
+      </w:r>
+      <w:r>
+        <w:rPr>
+          <w:rFonts w:ascii="Consolas" w:eastAsia="宋体" w:hAnsi="Consolas" w:cs="宋体"/>
+          <w:color w:val="E96900"/>
+          <w:kern w:val="0"/>
+          <w:sz w:val="24"/>
+          <w:szCs w:val="24"/>
+          <w:shd w:val="clear" w:color="auto" w:fill="F8F8F8"/>
+        </w:rPr>
+        <w:t>Application.Contracts</w:t>
+      </w:r>
+      <w:r>
+        <w:rPr>
+          <w:rFonts w:ascii="宋体" w:eastAsia="宋体" w:hAnsi="宋体" w:cs="宋体"/>
+          <w:color w:val="222222"/>
+          <w:kern w:val="0"/>
+          <w:sz w:val="24"/>
+          <w:szCs w:val="24"/>
+        </w:rPr>
+        <w:t>接口，并在</w:t>
+      </w:r>
+      <w:r>
+        <w:rPr>
+          <w:rFonts w:ascii="Consolas" w:eastAsia="宋体" w:hAnsi="Consolas" w:cs="宋体"/>
+          <w:color w:val="E96900"/>
+          <w:kern w:val="0"/>
+          <w:sz w:val="24"/>
+          <w:szCs w:val="24"/>
+          <w:shd w:val="clear" w:color="auto" w:fill="F8F8F8"/>
+        </w:rPr>
+        <w:t>Application</w:t>
+      </w:r>
+      <w:r>
+        <w:rPr>
+          <w:rFonts w:ascii="宋体" w:eastAsia="宋体" w:hAnsi="宋体" w:cs="宋体"/>
+          <w:color w:val="222222"/>
+          <w:kern w:val="0"/>
+          <w:sz w:val="24"/>
+          <w:szCs w:val="24"/>
+        </w:rPr>
+        <w:t>项目中实现它们，或者在领域层中定义存储库接口，在基础设施层中实现它们）。</w:t>
       </w:r>
     </w:p>
     <w:p>
@@ -8768,20 +9223,45 @@
         <w:shd w:val="clear" w:color="auto" w:fill="FFFFFF"/>
         <w:spacing w:line="390" w:lineRule="atLeast"/>
         <w:jc w:val="left"/>
+        <w:rPr>
+          <w:rFonts w:ascii="宋体" w:eastAsia="宋体" w:hAnsi="宋体" w:cs="宋体"/>
+          <w:color w:val="222222"/>
+          <w:kern w:val="0"/>
+          <w:sz w:val="24"/>
+          <w:szCs w:val="24"/>
+        </w:rPr>
+      </w:pPr>
+      <w:r>
+        <w:rPr>
+          <w:rFonts w:ascii="宋体" w:eastAsia="宋体" w:hAnsi="宋体" w:cs="宋体"/>
+          <w:color w:val="222222"/>
+          <w:kern w:val="0"/>
+          <w:sz w:val="24"/>
+          <w:szCs w:val="24"/>
+        </w:rPr>
+        <w:t>我们已经了解了如何注册和消费服务。另外，某些服务具有选项配置，您需要在使用它们之前对其进行配置。接下来的两节将展开介绍。</w:t>
+      </w:r>
+    </w:p>
+    <w:p>
+      <w:pPr>
+        <w:widowControl/>
+        <w:shd w:val="clear" w:color="auto" w:fill="FFFFFF"/>
+        <w:spacing w:line="390" w:lineRule="atLeast"/>
+        <w:jc w:val="left"/>
+        <w:rPr>
+          <w:rFonts w:ascii="微软雅黑" w:eastAsia="微软雅黑" w:hAnsi="微软雅黑"/>
+          <w:color w:val="333333"/>
+          <w:szCs w:val="21"/>
+          <w:shd w:val="clear" w:color="auto" w:fill="FFFFFF"/>
+        </w:rPr>
+      </w:pPr>
+      <w:r>
         <w:rPr>
           <w:rFonts w:ascii="微软雅黑" w:eastAsia="微软雅黑" w:hAnsi="微软雅黑" w:hint="eastAsia"/>
           <w:color w:val="333333"/>
           <w:szCs w:val="21"/>
           <w:shd w:val="clear" w:color="auto" w:fill="FFFFFF"/>
         </w:rPr>
-      </w:pPr>
-      <w:r>
-        <w:rPr>
-          <w:rFonts w:ascii="微软雅黑" w:eastAsia="微软雅黑" w:hAnsi="微软雅黑" w:hint="eastAsia"/>
-          <w:color w:val="333333"/>
-          <w:szCs w:val="21"/>
-          <w:shd w:val="clear" w:color="auto" w:fill="FFFFFF"/>
-        </w:rPr>
         <w:t>应用启动的流程如下图所示：</w:t>
       </w:r>
     </w:p>
@@ -8792,7 +9272,7 @@
         <w:spacing w:line="390" w:lineRule="atLeast"/>
         <w:jc w:val="left"/>
         <w:rPr>
-          <w:rFonts w:ascii="宋体" w:eastAsia="宋体" w:hAnsi="宋体" w:cs="宋体" w:hint="eastAsia"/>
+          <w:rFonts w:ascii="宋体" w:eastAsia="宋体" w:hAnsi="宋体" w:cs="宋体"/>
           <w:color w:val="222222"/>
           <w:kern w:val="0"/>
           <w:sz w:val="26"/>
@@ -8889,9 +9369,6 @@
     <w:p>
       <w:pPr>
         <w:ind w:firstLineChars="200" w:firstLine="420"/>
-        <w:rPr>
-          <w:rFonts w:hint="eastAsia"/>
-        </w:rPr>
       </w:pPr>
       <w:r>
         <w:rPr>

</xml_diff>